<commit_message>
Add more flex study
</commit_message>
<xml_diff>
--- a/WechatProgramme/Basic/wxss-flex.docx
+++ b/WechatProgramme/Basic/wxss-flex.docx
@@ -3419,6 +3419,9 @@
     </w:p>
     <w:p>
       <w:r>
+        <w:rPr>
+          <w:noProof/>
+        </w:rPr>
         <w:drawing>
           <wp:inline distT="0" distB="0" distL="0" distR="0" wp14:anchorId="41289DC0" wp14:editId="2156A79E">
             <wp:extent cx="2896004" cy="2886478"/>
@@ -3613,6 +3616,9 @@
     </w:p>
     <w:p>
       <w:r>
+        <w:rPr>
+          <w:noProof/>
+        </w:rPr>
         <w:lastRenderedPageBreak/>
         <w:drawing>
           <wp:inline distT="0" distB="0" distL="0" distR="0" wp14:anchorId="48DB5B6E" wp14:editId="4CEE0634">
@@ -3659,9 +3665,6 @@
           <w:ilvl w:val="0"/>
           <w:numId w:val="13"/>
         </w:numPr>
-        <w:rPr>
-          <w:rFonts w:hint="eastAsia"/>
-        </w:rPr>
       </w:pPr>
       <w:r>
         <w:rPr>
@@ -3802,6 +3805,9 @@
     </w:p>
     <w:p>
       <w:r>
+        <w:rPr>
+          <w:noProof/>
+        </w:rPr>
         <w:drawing>
           <wp:inline distT="0" distB="0" distL="0" distR="0" wp14:anchorId="7BA99BAB" wp14:editId="2810B9C3">
             <wp:extent cx="2857899" cy="2838846"/>
@@ -3840,19 +3846,10 @@
       </w:r>
     </w:p>
     <w:p/>
-    <w:p>
-      <w:pPr>
-        <w:rPr>
-          <w:rFonts w:hint="eastAsia"/>
-        </w:rPr>
-      </w:pPr>
-    </w:p>
+    <w:p/>
     <w:p>
       <w:pPr>
         <w:pStyle w:val="2"/>
-        <w:rPr>
-          <w:rFonts w:hint="eastAsia"/>
-        </w:rPr>
       </w:pPr>
       <w:r>
         <w:rPr>
@@ -4010,6 +4007,9 @@
         <w:ind w:left="360" w:firstLineChars="0" w:firstLine="0"/>
       </w:pPr>
       <w:r>
+        <w:rPr>
+          <w:noProof/>
+        </w:rPr>
         <w:drawing>
           <wp:inline distT="0" distB="0" distL="0" distR="0" wp14:anchorId="0C7108AA" wp14:editId="0576578B">
             <wp:extent cx="2905530" cy="2886478"/>
@@ -4246,6 +4246,9 @@
     </w:p>
     <w:p>
       <w:r>
+        <w:rPr>
+          <w:noProof/>
+        </w:rPr>
         <w:drawing>
           <wp:inline distT="0" distB="0" distL="0" distR="0" wp14:anchorId="2EA02C0C" wp14:editId="0256B0D4">
             <wp:extent cx="2896004" cy="2848373"/>
@@ -4431,6 +4434,9 @@
     </w:p>
     <w:p>
       <w:r>
+        <w:rPr>
+          <w:noProof/>
+        </w:rPr>
         <w:lastRenderedPageBreak/>
         <w:drawing>
           <wp:inline distT="0" distB="0" distL="0" distR="0" wp14:anchorId="1F9C5BC6" wp14:editId="52F2F423">
@@ -4626,6 +4632,9 @@
     </w:p>
     <w:p>
       <w:r>
+        <w:rPr>
+          <w:noProof/>
+        </w:rPr>
         <w:drawing>
           <wp:inline distT="0" distB="0" distL="0" distR="0" wp14:anchorId="1EC4E1A5" wp14:editId="673360F0">
             <wp:extent cx="2915057" cy="2915057"/>
@@ -4899,6 +4908,9 @@
     </w:p>
     <w:p>
       <w:r>
+        <w:rPr>
+          <w:noProof/>
+        </w:rPr>
         <w:drawing>
           <wp:inline distT="0" distB="0" distL="0" distR="0" wp14:anchorId="305B7F80" wp14:editId="130D438F">
             <wp:extent cx="2867425" cy="2857899"/>
@@ -5158,6 +5170,9 @@
     </w:p>
     <w:p>
       <w:r>
+        <w:rPr>
+          <w:noProof/>
+        </w:rPr>
         <w:lastRenderedPageBreak/>
         <w:drawing>
           <wp:inline distT="0" distB="0" distL="0" distR="0" wp14:anchorId="6FF0A436" wp14:editId="7C138B4E">
@@ -5408,6 +5423,9 @@
     </w:p>
     <w:p>
       <w:r>
+        <w:rPr>
+          <w:noProof/>
+        </w:rPr>
         <w:drawing>
           <wp:inline distT="0" distB="0" distL="0" distR="0" wp14:anchorId="697781C6" wp14:editId="25789BE6">
             <wp:extent cx="2876951" cy="2848373"/>
@@ -5662,6 +5680,9 @@
     </w:p>
     <w:p>
       <w:r>
+        <w:rPr>
+          <w:noProof/>
+        </w:rPr>
         <w:drawing>
           <wp:inline distT="0" distB="0" distL="0" distR="0" wp14:anchorId="74B5D52B" wp14:editId="322AA129">
             <wp:extent cx="2848373" cy="2848373"/>
@@ -5921,6 +5942,9 @@
     </w:p>
     <w:p>
       <w:r>
+        <w:rPr>
+          <w:noProof/>
+        </w:rPr>
         <w:drawing>
           <wp:inline distT="0" distB="0" distL="0" distR="0" wp14:anchorId="04BDDEDC" wp14:editId="3884AF0D">
             <wp:extent cx="2943636" cy="2905530"/>
@@ -6637,8 +6661,6 @@
         </w:rPr>
         <w:t>}</w:t>
       </w:r>
-      <w:bookmarkStart w:id="0" w:name="_GoBack"/>
-      <w:bookmarkEnd w:id="0"/>
     </w:p>
     <w:p>
       <w:pPr>
@@ -6666,11 +6688,11 @@
       <w:pPr>
         <w:pStyle w:val="a3"/>
         <w:ind w:left="360" w:firstLineChars="0" w:firstLine="0"/>
-        <w:rPr>
-          <w:rFonts w:hint="eastAsia"/>
-        </w:rPr>
-      </w:pPr>
-      <w:r>
+      </w:pPr>
+      <w:r>
+        <w:rPr>
+          <w:noProof/>
+        </w:rPr>
         <w:drawing>
           <wp:inline distT="0" distB="0" distL="0" distR="0" wp14:anchorId="0011360F" wp14:editId="343C2227">
             <wp:extent cx="2934109" cy="2896004"/>
@@ -6708,6 +6730,2685 @@
         </w:drawing>
       </w:r>
     </w:p>
+    <w:p>
+      <w:pPr>
+        <w:pStyle w:val="a3"/>
+        <w:ind w:left="360" w:firstLineChars="0" w:firstLine="0"/>
+      </w:pPr>
+    </w:p>
+    <w:p>
+      <w:pPr>
+        <w:pStyle w:val="a3"/>
+        <w:ind w:left="360" w:firstLineChars="0" w:firstLine="0"/>
+      </w:pPr>
+    </w:p>
+    <w:p>
+      <w:pPr>
+        <w:pStyle w:val="a3"/>
+        <w:ind w:left="360" w:firstLineChars="0" w:firstLine="0"/>
+      </w:pPr>
+    </w:p>
+    <w:p>
+      <w:pPr>
+        <w:pStyle w:val="a3"/>
+        <w:ind w:left="360" w:firstLineChars="0" w:firstLine="0"/>
+      </w:pPr>
+    </w:p>
+    <w:p>
+      <w:pPr>
+        <w:pStyle w:val="a3"/>
+        <w:ind w:left="360" w:firstLineChars="0" w:firstLine="0"/>
+      </w:pPr>
+    </w:p>
+    <w:p>
+      <w:r>
+        <w:br w:type="page"/>
+      </w:r>
+    </w:p>
+    <w:p>
+      <w:pPr>
+        <w:pStyle w:val="1"/>
+      </w:pPr>
+      <w:r>
+        <w:rPr>
+          <w:rFonts w:hint="eastAsia"/>
+        </w:rPr>
+        <w:lastRenderedPageBreak/>
+        <w:t>子元素的相关元素</w:t>
+      </w:r>
+    </w:p>
+    <w:p>
+      <w:pPr>
+        <w:pStyle w:val="2"/>
+        <w:numPr>
+          <w:ilvl w:val="0"/>
+          <w:numId w:val="20"/>
+        </w:numPr>
+      </w:pPr>
+      <w:r>
+        <w:rPr>
+          <w:rFonts w:hint="eastAsia"/>
+        </w:rPr>
+        <w:t>f</w:t>
+      </w:r>
+      <w:bookmarkStart w:id="0" w:name="_GoBack"/>
+      <w:bookmarkEnd w:id="0"/>
+      <w:r>
+        <w:rPr>
+          <w:rFonts w:hint="eastAsia"/>
+        </w:rPr>
+        <w:t>lex</w:t>
+      </w:r>
+      <w:r>
+        <w:t>-basis</w:t>
+      </w:r>
+    </w:p>
+    <w:p>
+      <w:pPr>
+        <w:ind w:left="360"/>
+        <w:rPr>
+          <w:rFonts w:hint="eastAsia"/>
+        </w:rPr>
+      </w:pPr>
+      <w:r>
+        <w:rPr>
+          <w:rFonts w:hint="eastAsia"/>
+        </w:rPr>
+        <w:t>(</w:t>
+      </w:r>
+      <w:r>
+        <w:t>1)</w:t>
+      </w:r>
+      <w:r>
+        <w:rPr>
+          <w:rFonts w:hint="eastAsia"/>
+        </w:rPr>
+        <w:t>设置为auto</w:t>
+      </w:r>
+      <w:r>
+        <w:t>, inner1</w:t>
+      </w:r>
+      <w:r>
+        <w:rPr>
+          <w:rFonts w:hint="eastAsia"/>
+        </w:rPr>
+        <w:t>和inner</w:t>
+      </w:r>
+      <w:r>
+        <w:t>2</w:t>
+      </w:r>
+      <w:r>
+        <w:rPr>
+          <w:rFonts w:hint="eastAsia"/>
+        </w:rPr>
+        <w:t>根据自己的宽度走</w:t>
+      </w:r>
+    </w:p>
+    <w:p>
+      <w:pPr>
+        <w:widowControl/>
+        <w:numPr>
+          <w:ilvl w:val="0"/>
+          <w:numId w:val="20"/>
+        </w:numPr>
+        <w:pBdr>
+          <w:left w:val="single" w:sz="18" w:space="0" w:color="6CE26C"/>
+        </w:pBdr>
+        <w:shd w:val="clear" w:color="auto" w:fill="F8F8F8"/>
+        <w:spacing w:before="100" w:beforeAutospacing="1" w:after="100" w:afterAutospacing="1" w:line="270" w:lineRule="atLeast"/>
+        <w:jc w:val="left"/>
+        <w:rPr>
+          <w:rFonts w:ascii="Consolas" w:eastAsia="宋体" w:hAnsi="Consolas" w:cs="宋体"/>
+          <w:color w:val="5C5C5C"/>
+          <w:kern w:val="0"/>
+          <w:szCs w:val="21"/>
+        </w:rPr>
+      </w:pPr>
+      <w:proofErr w:type="gramStart"/>
+      <w:r>
+        <w:rPr>
+          <w:rFonts w:ascii="Consolas" w:eastAsia="宋体" w:hAnsi="Consolas" w:cs="宋体"/>
+          <w:color w:val="986801"/>
+          <w:kern w:val="0"/>
+          <w:szCs w:val="21"/>
+        </w:rPr>
+        <w:t>.outer</w:t>
+      </w:r>
+      <w:proofErr w:type="gramEnd"/>
+      <w:r>
+        <w:rPr>
+          <w:rFonts w:ascii="Consolas" w:eastAsia="宋体" w:hAnsi="Consolas" w:cs="宋体"/>
+          <w:color w:val="5C5C5C"/>
+          <w:kern w:val="0"/>
+          <w:szCs w:val="21"/>
+        </w:rPr>
+        <w:t> </w:t>
+      </w:r>
+      <w:r>
+        <w:rPr>
+          <w:rFonts w:ascii="Consolas" w:eastAsia="宋体" w:hAnsi="Consolas" w:cs="宋体"/>
+          <w:color w:val="986801"/>
+          <w:kern w:val="0"/>
+          <w:szCs w:val="21"/>
+        </w:rPr>
+        <w:t>.inner1</w:t>
+      </w:r>
+      <w:r>
+        <w:rPr>
+          <w:rFonts w:ascii="Consolas" w:eastAsia="宋体" w:hAnsi="Consolas" w:cs="宋体"/>
+          <w:color w:val="5C5C5C"/>
+          <w:kern w:val="0"/>
+          <w:szCs w:val="21"/>
+        </w:rPr>
+        <w:t>{</w:t>
+      </w:r>
+    </w:p>
+    <w:p>
+      <w:pPr>
+        <w:widowControl/>
+        <w:numPr>
+          <w:ilvl w:val="0"/>
+          <w:numId w:val="20"/>
+        </w:numPr>
+        <w:pBdr>
+          <w:left w:val="single" w:sz="18" w:space="0" w:color="6CE26C"/>
+        </w:pBdr>
+        <w:shd w:val="clear" w:color="auto" w:fill="FFFFFF"/>
+        <w:spacing w:before="100" w:beforeAutospacing="1" w:after="100" w:afterAutospacing="1" w:line="270" w:lineRule="atLeast"/>
+        <w:jc w:val="left"/>
+        <w:rPr>
+          <w:rFonts w:ascii="Consolas" w:eastAsia="宋体" w:hAnsi="Consolas" w:cs="宋体"/>
+          <w:color w:val="5C5C5C"/>
+          <w:kern w:val="0"/>
+          <w:szCs w:val="21"/>
+        </w:rPr>
+      </w:pPr>
+      <w:r>
+        <w:rPr>
+          <w:rFonts w:ascii="Consolas" w:eastAsia="宋体" w:hAnsi="Consolas" w:cs="宋体"/>
+          <w:color w:val="5C5C5C"/>
+          <w:kern w:val="0"/>
+          <w:szCs w:val="21"/>
+        </w:rPr>
+        <w:t>  </w:t>
+      </w:r>
+      <w:r>
+        <w:rPr>
+          <w:rFonts w:ascii="Consolas" w:eastAsia="宋体" w:hAnsi="Consolas" w:cs="宋体"/>
+          <w:color w:val="50A14F"/>
+          <w:kern w:val="0"/>
+          <w:szCs w:val="21"/>
+        </w:rPr>
+        <w:t>width</w:t>
+      </w:r>
+      <w:r>
+        <w:rPr>
+          <w:rFonts w:ascii="Consolas" w:eastAsia="宋体" w:hAnsi="Consolas" w:cs="宋体"/>
+          <w:color w:val="5C5C5C"/>
+          <w:kern w:val="0"/>
+          <w:szCs w:val="21"/>
+        </w:rPr>
+        <w:t>: </w:t>
+      </w:r>
+      <w:r>
+        <w:rPr>
+          <w:rFonts w:ascii="Consolas" w:eastAsia="宋体" w:hAnsi="Consolas" w:cs="宋体"/>
+          <w:color w:val="986801"/>
+          <w:kern w:val="0"/>
+          <w:szCs w:val="21"/>
+        </w:rPr>
+        <w:t>200px</w:t>
+      </w:r>
+      <w:r>
+        <w:rPr>
+          <w:rFonts w:ascii="Consolas" w:eastAsia="宋体" w:hAnsi="Consolas" w:cs="宋体"/>
+          <w:color w:val="5C5C5C"/>
+          <w:kern w:val="0"/>
+          <w:szCs w:val="21"/>
+        </w:rPr>
+        <w:t>;</w:t>
+      </w:r>
+    </w:p>
+    <w:p>
+      <w:pPr>
+        <w:widowControl/>
+        <w:numPr>
+          <w:ilvl w:val="0"/>
+          <w:numId w:val="20"/>
+        </w:numPr>
+        <w:pBdr>
+          <w:left w:val="single" w:sz="18" w:space="0" w:color="6CE26C"/>
+        </w:pBdr>
+        <w:shd w:val="clear" w:color="auto" w:fill="F8F8F8"/>
+        <w:spacing w:before="100" w:beforeAutospacing="1" w:after="100" w:afterAutospacing="1" w:line="270" w:lineRule="atLeast"/>
+        <w:jc w:val="left"/>
+        <w:rPr>
+          <w:rFonts w:ascii="Consolas" w:eastAsia="宋体" w:hAnsi="Consolas" w:cs="宋体"/>
+          <w:color w:val="5C5C5C"/>
+          <w:kern w:val="0"/>
+          <w:szCs w:val="21"/>
+        </w:rPr>
+      </w:pPr>
+      <w:r>
+        <w:rPr>
+          <w:rFonts w:ascii="Consolas" w:eastAsia="宋体" w:hAnsi="Consolas" w:cs="宋体"/>
+          <w:color w:val="5C5C5C"/>
+          <w:kern w:val="0"/>
+          <w:szCs w:val="21"/>
+        </w:rPr>
+        <w:t>  </w:t>
+      </w:r>
+      <w:r>
+        <w:rPr>
+          <w:rFonts w:ascii="Consolas" w:eastAsia="宋体" w:hAnsi="Consolas" w:cs="宋体"/>
+          <w:color w:val="50A14F"/>
+          <w:kern w:val="0"/>
+          <w:szCs w:val="21"/>
+        </w:rPr>
+        <w:t>height</w:t>
+      </w:r>
+      <w:r>
+        <w:rPr>
+          <w:rFonts w:ascii="Consolas" w:eastAsia="宋体" w:hAnsi="Consolas" w:cs="宋体"/>
+          <w:color w:val="5C5C5C"/>
+          <w:kern w:val="0"/>
+          <w:szCs w:val="21"/>
+        </w:rPr>
+        <w:t>: </w:t>
+      </w:r>
+      <w:r>
+        <w:rPr>
+          <w:rFonts w:ascii="Consolas" w:eastAsia="宋体" w:hAnsi="Consolas" w:cs="宋体"/>
+          <w:color w:val="986801"/>
+          <w:kern w:val="0"/>
+          <w:szCs w:val="21"/>
+        </w:rPr>
+        <w:t>100px</w:t>
+      </w:r>
+      <w:r>
+        <w:rPr>
+          <w:rFonts w:ascii="Consolas" w:eastAsia="宋体" w:hAnsi="Consolas" w:cs="宋体"/>
+          <w:color w:val="5C5C5C"/>
+          <w:kern w:val="0"/>
+          <w:szCs w:val="21"/>
+        </w:rPr>
+        <w:t>;</w:t>
+      </w:r>
+    </w:p>
+    <w:p>
+      <w:pPr>
+        <w:widowControl/>
+        <w:numPr>
+          <w:ilvl w:val="0"/>
+          <w:numId w:val="20"/>
+        </w:numPr>
+        <w:pBdr>
+          <w:left w:val="single" w:sz="18" w:space="0" w:color="6CE26C"/>
+        </w:pBdr>
+        <w:shd w:val="clear" w:color="auto" w:fill="FFFFFF"/>
+        <w:spacing w:before="100" w:beforeAutospacing="1" w:after="100" w:afterAutospacing="1" w:line="270" w:lineRule="atLeast"/>
+        <w:jc w:val="left"/>
+        <w:rPr>
+          <w:rFonts w:ascii="Consolas" w:eastAsia="宋体" w:hAnsi="Consolas" w:cs="宋体"/>
+          <w:color w:val="5C5C5C"/>
+          <w:kern w:val="0"/>
+          <w:szCs w:val="21"/>
+        </w:rPr>
+      </w:pPr>
+      <w:r>
+        <w:rPr>
+          <w:rFonts w:ascii="Consolas" w:eastAsia="宋体" w:hAnsi="Consolas" w:cs="宋体"/>
+          <w:color w:val="5C5C5C"/>
+          <w:kern w:val="0"/>
+          <w:szCs w:val="21"/>
+        </w:rPr>
+        <w:t>  </w:t>
+      </w:r>
+      <w:r>
+        <w:rPr>
+          <w:rFonts w:ascii="Consolas" w:eastAsia="宋体" w:hAnsi="Consolas" w:cs="宋体"/>
+          <w:color w:val="50A14F"/>
+          <w:kern w:val="0"/>
+          <w:szCs w:val="21"/>
+        </w:rPr>
+        <w:t>background-color</w:t>
+      </w:r>
+      <w:r>
+        <w:rPr>
+          <w:rFonts w:ascii="Consolas" w:eastAsia="宋体" w:hAnsi="Consolas" w:cs="宋体"/>
+          <w:color w:val="5C5C5C"/>
+          <w:kern w:val="0"/>
+          <w:szCs w:val="21"/>
+        </w:rPr>
+        <w:t>: pink;</w:t>
+      </w:r>
+    </w:p>
+    <w:p>
+      <w:pPr>
+        <w:widowControl/>
+        <w:numPr>
+          <w:ilvl w:val="0"/>
+          <w:numId w:val="20"/>
+        </w:numPr>
+        <w:pBdr>
+          <w:left w:val="single" w:sz="18" w:space="0" w:color="6CE26C"/>
+        </w:pBdr>
+        <w:shd w:val="clear" w:color="auto" w:fill="F8F8F8"/>
+        <w:spacing w:before="100" w:beforeAutospacing="1" w:after="100" w:afterAutospacing="1" w:line="270" w:lineRule="atLeast"/>
+        <w:jc w:val="left"/>
+        <w:rPr>
+          <w:rFonts w:ascii="Consolas" w:eastAsia="宋体" w:hAnsi="Consolas" w:cs="宋体"/>
+          <w:color w:val="5C5C5C"/>
+          <w:kern w:val="0"/>
+          <w:szCs w:val="21"/>
+        </w:rPr>
+      </w:pPr>
+      <w:r>
+        <w:rPr>
+          <w:rFonts w:ascii="Consolas" w:eastAsia="宋体" w:hAnsi="Consolas" w:cs="宋体"/>
+          <w:color w:val="5C5C5C"/>
+          <w:kern w:val="0"/>
+          <w:szCs w:val="21"/>
+        </w:rPr>
+        <w:t>  </w:t>
+      </w:r>
+      <w:r>
+        <w:rPr>
+          <w:rFonts w:ascii="Consolas" w:eastAsia="宋体" w:hAnsi="Consolas" w:cs="宋体"/>
+          <w:color w:val="50A14F"/>
+          <w:kern w:val="0"/>
+          <w:szCs w:val="21"/>
+        </w:rPr>
+        <w:t>border</w:t>
+      </w:r>
+      <w:r>
+        <w:rPr>
+          <w:rFonts w:ascii="Consolas" w:eastAsia="宋体" w:hAnsi="Consolas" w:cs="宋体"/>
+          <w:color w:val="5C5C5C"/>
+          <w:kern w:val="0"/>
+          <w:szCs w:val="21"/>
+        </w:rPr>
+        <w:t>: </w:t>
+      </w:r>
+      <w:r>
+        <w:rPr>
+          <w:rFonts w:ascii="Consolas" w:eastAsia="宋体" w:hAnsi="Consolas" w:cs="宋体"/>
+          <w:color w:val="986801"/>
+          <w:kern w:val="0"/>
+          <w:szCs w:val="21"/>
+        </w:rPr>
+        <w:t>1px</w:t>
+      </w:r>
+      <w:r>
+        <w:rPr>
+          <w:rFonts w:ascii="Consolas" w:eastAsia="宋体" w:hAnsi="Consolas" w:cs="宋体"/>
+          <w:color w:val="5C5C5C"/>
+          <w:kern w:val="0"/>
+          <w:szCs w:val="21"/>
+        </w:rPr>
+        <w:t> solid </w:t>
+      </w:r>
+      <w:r>
+        <w:rPr>
+          <w:rFonts w:ascii="Consolas" w:eastAsia="宋体" w:hAnsi="Consolas" w:cs="宋体"/>
+          <w:color w:val="986801"/>
+          <w:kern w:val="0"/>
+          <w:szCs w:val="21"/>
+        </w:rPr>
+        <w:t>#e4e4e4</w:t>
+      </w:r>
+      <w:r>
+        <w:rPr>
+          <w:rFonts w:ascii="Consolas" w:eastAsia="宋体" w:hAnsi="Consolas" w:cs="宋体"/>
+          <w:color w:val="5C5C5C"/>
+          <w:kern w:val="0"/>
+          <w:szCs w:val="21"/>
+        </w:rPr>
+        <w:t>;</w:t>
+      </w:r>
+    </w:p>
+    <w:p>
+      <w:pPr>
+        <w:widowControl/>
+        <w:numPr>
+          <w:ilvl w:val="0"/>
+          <w:numId w:val="20"/>
+        </w:numPr>
+        <w:pBdr>
+          <w:left w:val="single" w:sz="18" w:space="0" w:color="6CE26C"/>
+        </w:pBdr>
+        <w:shd w:val="clear" w:color="auto" w:fill="FFFFFF"/>
+        <w:spacing w:before="100" w:beforeAutospacing="1" w:after="100" w:afterAutospacing="1" w:line="270" w:lineRule="atLeast"/>
+        <w:jc w:val="left"/>
+        <w:rPr>
+          <w:rFonts w:ascii="Consolas" w:eastAsia="宋体" w:hAnsi="Consolas" w:cs="宋体"/>
+          <w:color w:val="5C5C5C"/>
+          <w:kern w:val="0"/>
+          <w:szCs w:val="21"/>
+        </w:rPr>
+      </w:pPr>
+      <w:r>
+        <w:rPr>
+          <w:rFonts w:ascii="Consolas" w:eastAsia="宋体" w:hAnsi="Consolas" w:cs="宋体"/>
+          <w:color w:val="5C5C5C"/>
+          <w:kern w:val="0"/>
+          <w:szCs w:val="21"/>
+        </w:rPr>
+        <w:t>}</w:t>
+      </w:r>
+    </w:p>
+    <w:p>
+      <w:pPr>
+        <w:widowControl/>
+        <w:numPr>
+          <w:ilvl w:val="0"/>
+          <w:numId w:val="20"/>
+        </w:numPr>
+        <w:pBdr>
+          <w:left w:val="single" w:sz="18" w:space="0" w:color="6CE26C"/>
+        </w:pBdr>
+        <w:shd w:val="clear" w:color="auto" w:fill="F8F8F8"/>
+        <w:spacing w:before="100" w:beforeAutospacing="1" w:after="100" w:afterAutospacing="1" w:line="270" w:lineRule="atLeast"/>
+        <w:jc w:val="left"/>
+        <w:rPr>
+          <w:rFonts w:ascii="Consolas" w:eastAsia="宋体" w:hAnsi="Consolas" w:cs="宋体"/>
+          <w:color w:val="5C5C5C"/>
+          <w:kern w:val="0"/>
+          <w:szCs w:val="21"/>
+        </w:rPr>
+      </w:pPr>
+    </w:p>
+    <w:p>
+      <w:pPr>
+        <w:widowControl/>
+        <w:numPr>
+          <w:ilvl w:val="0"/>
+          <w:numId w:val="20"/>
+        </w:numPr>
+        <w:pBdr>
+          <w:left w:val="single" w:sz="18" w:space="0" w:color="6CE26C"/>
+        </w:pBdr>
+        <w:shd w:val="clear" w:color="auto" w:fill="FFFFFF"/>
+        <w:spacing w:before="100" w:beforeAutospacing="1" w:after="100" w:afterAutospacing="1" w:line="270" w:lineRule="atLeast"/>
+        <w:jc w:val="left"/>
+        <w:rPr>
+          <w:rFonts w:ascii="Consolas" w:eastAsia="宋体" w:hAnsi="Consolas" w:cs="宋体"/>
+          <w:color w:val="5C5C5C"/>
+          <w:kern w:val="0"/>
+          <w:szCs w:val="21"/>
+        </w:rPr>
+      </w:pPr>
+      <w:proofErr w:type="gramStart"/>
+      <w:r>
+        <w:rPr>
+          <w:rFonts w:ascii="Consolas" w:eastAsia="宋体" w:hAnsi="Consolas" w:cs="宋体"/>
+          <w:color w:val="986801"/>
+          <w:kern w:val="0"/>
+          <w:szCs w:val="21"/>
+        </w:rPr>
+        <w:t>.outer</w:t>
+      </w:r>
+      <w:proofErr w:type="gramEnd"/>
+      <w:r>
+        <w:rPr>
+          <w:rFonts w:ascii="Consolas" w:eastAsia="宋体" w:hAnsi="Consolas" w:cs="宋体"/>
+          <w:color w:val="5C5C5C"/>
+          <w:kern w:val="0"/>
+          <w:szCs w:val="21"/>
+        </w:rPr>
+        <w:t> </w:t>
+      </w:r>
+      <w:r>
+        <w:rPr>
+          <w:rFonts w:ascii="Consolas" w:eastAsia="宋体" w:hAnsi="Consolas" w:cs="宋体"/>
+          <w:color w:val="986801"/>
+          <w:kern w:val="0"/>
+          <w:szCs w:val="21"/>
+        </w:rPr>
+        <w:t>.inner2</w:t>
+      </w:r>
+      <w:r>
+        <w:rPr>
+          <w:rFonts w:ascii="Consolas" w:eastAsia="宋体" w:hAnsi="Consolas" w:cs="宋体"/>
+          <w:color w:val="5C5C5C"/>
+          <w:kern w:val="0"/>
+          <w:szCs w:val="21"/>
+        </w:rPr>
+        <w:t>{</w:t>
+      </w:r>
+    </w:p>
+    <w:p>
+      <w:pPr>
+        <w:widowControl/>
+        <w:numPr>
+          <w:ilvl w:val="0"/>
+          <w:numId w:val="20"/>
+        </w:numPr>
+        <w:pBdr>
+          <w:left w:val="single" w:sz="18" w:space="0" w:color="6CE26C"/>
+        </w:pBdr>
+        <w:shd w:val="clear" w:color="auto" w:fill="F8F8F8"/>
+        <w:spacing w:before="100" w:beforeAutospacing="1" w:after="100" w:afterAutospacing="1" w:line="270" w:lineRule="atLeast"/>
+        <w:jc w:val="left"/>
+        <w:rPr>
+          <w:rFonts w:ascii="Consolas" w:eastAsia="宋体" w:hAnsi="Consolas" w:cs="宋体"/>
+          <w:color w:val="5C5C5C"/>
+          <w:kern w:val="0"/>
+          <w:szCs w:val="21"/>
+        </w:rPr>
+      </w:pPr>
+      <w:r>
+        <w:rPr>
+          <w:rFonts w:ascii="Consolas" w:eastAsia="宋体" w:hAnsi="Consolas" w:cs="宋体"/>
+          <w:color w:val="5C5C5C"/>
+          <w:kern w:val="0"/>
+          <w:szCs w:val="21"/>
+        </w:rPr>
+        <w:t>  </w:t>
+      </w:r>
+      <w:r>
+        <w:rPr>
+          <w:rFonts w:ascii="Consolas" w:eastAsia="宋体" w:hAnsi="Consolas" w:cs="宋体"/>
+          <w:color w:val="50A14F"/>
+          <w:kern w:val="0"/>
+          <w:szCs w:val="21"/>
+        </w:rPr>
+        <w:t>width</w:t>
+      </w:r>
+      <w:r>
+        <w:rPr>
+          <w:rFonts w:ascii="Consolas" w:eastAsia="宋体" w:hAnsi="Consolas" w:cs="宋体"/>
+          <w:color w:val="5C5C5C"/>
+          <w:kern w:val="0"/>
+          <w:szCs w:val="21"/>
+        </w:rPr>
+        <w:t>: </w:t>
+      </w:r>
+      <w:r>
+        <w:rPr>
+          <w:rFonts w:ascii="Consolas" w:eastAsia="宋体" w:hAnsi="Consolas" w:cs="宋体"/>
+          <w:color w:val="986801"/>
+          <w:kern w:val="0"/>
+          <w:szCs w:val="21"/>
+        </w:rPr>
+        <w:t>100px</w:t>
+      </w:r>
+      <w:r>
+        <w:rPr>
+          <w:rFonts w:ascii="Consolas" w:eastAsia="宋体" w:hAnsi="Consolas" w:cs="宋体"/>
+          <w:color w:val="5C5C5C"/>
+          <w:kern w:val="0"/>
+          <w:szCs w:val="21"/>
+        </w:rPr>
+        <w:t>;</w:t>
+      </w:r>
+    </w:p>
+    <w:p>
+      <w:pPr>
+        <w:widowControl/>
+        <w:numPr>
+          <w:ilvl w:val="0"/>
+          <w:numId w:val="20"/>
+        </w:numPr>
+        <w:pBdr>
+          <w:left w:val="single" w:sz="18" w:space="0" w:color="6CE26C"/>
+        </w:pBdr>
+        <w:shd w:val="clear" w:color="auto" w:fill="FFFFFF"/>
+        <w:spacing w:before="100" w:beforeAutospacing="1" w:after="100" w:afterAutospacing="1" w:line="270" w:lineRule="atLeast"/>
+        <w:jc w:val="left"/>
+        <w:rPr>
+          <w:rFonts w:ascii="Consolas" w:eastAsia="宋体" w:hAnsi="Consolas" w:cs="宋体"/>
+          <w:color w:val="5C5C5C"/>
+          <w:kern w:val="0"/>
+          <w:szCs w:val="21"/>
+        </w:rPr>
+      </w:pPr>
+      <w:r>
+        <w:rPr>
+          <w:rFonts w:ascii="Consolas" w:eastAsia="宋体" w:hAnsi="Consolas" w:cs="宋体"/>
+          <w:color w:val="5C5C5C"/>
+          <w:kern w:val="0"/>
+          <w:szCs w:val="21"/>
+        </w:rPr>
+        <w:t>  </w:t>
+      </w:r>
+      <w:r>
+        <w:rPr>
+          <w:rFonts w:ascii="Consolas" w:eastAsia="宋体" w:hAnsi="Consolas" w:cs="宋体"/>
+          <w:color w:val="50A14F"/>
+          <w:kern w:val="0"/>
+          <w:szCs w:val="21"/>
+        </w:rPr>
+        <w:t>height</w:t>
+      </w:r>
+      <w:r>
+        <w:rPr>
+          <w:rFonts w:ascii="Consolas" w:eastAsia="宋体" w:hAnsi="Consolas" w:cs="宋体"/>
+          <w:color w:val="5C5C5C"/>
+          <w:kern w:val="0"/>
+          <w:szCs w:val="21"/>
+        </w:rPr>
+        <w:t>: </w:t>
+      </w:r>
+      <w:r>
+        <w:rPr>
+          <w:rFonts w:ascii="Consolas" w:eastAsia="宋体" w:hAnsi="Consolas" w:cs="宋体"/>
+          <w:color w:val="986801"/>
+          <w:kern w:val="0"/>
+          <w:szCs w:val="21"/>
+        </w:rPr>
+        <w:t>100px</w:t>
+      </w:r>
+      <w:r>
+        <w:rPr>
+          <w:rFonts w:ascii="Consolas" w:eastAsia="宋体" w:hAnsi="Consolas" w:cs="宋体"/>
+          <w:color w:val="5C5C5C"/>
+          <w:kern w:val="0"/>
+          <w:szCs w:val="21"/>
+        </w:rPr>
+        <w:t>;</w:t>
+      </w:r>
+    </w:p>
+    <w:p>
+      <w:pPr>
+        <w:widowControl/>
+        <w:numPr>
+          <w:ilvl w:val="0"/>
+          <w:numId w:val="20"/>
+        </w:numPr>
+        <w:pBdr>
+          <w:left w:val="single" w:sz="18" w:space="0" w:color="6CE26C"/>
+        </w:pBdr>
+        <w:shd w:val="clear" w:color="auto" w:fill="F8F8F8"/>
+        <w:spacing w:before="100" w:beforeAutospacing="1" w:after="100" w:afterAutospacing="1" w:line="270" w:lineRule="atLeast"/>
+        <w:jc w:val="left"/>
+        <w:rPr>
+          <w:rFonts w:ascii="Consolas" w:eastAsia="宋体" w:hAnsi="Consolas" w:cs="宋体"/>
+          <w:color w:val="5C5C5C"/>
+          <w:kern w:val="0"/>
+          <w:szCs w:val="21"/>
+        </w:rPr>
+      </w:pPr>
+      <w:r>
+        <w:rPr>
+          <w:rFonts w:ascii="Consolas" w:eastAsia="宋体" w:hAnsi="Consolas" w:cs="宋体"/>
+          <w:color w:val="5C5C5C"/>
+          <w:kern w:val="0"/>
+          <w:szCs w:val="21"/>
+        </w:rPr>
+        <w:t>  </w:t>
+      </w:r>
+      <w:r>
+        <w:rPr>
+          <w:rFonts w:ascii="Consolas" w:eastAsia="宋体" w:hAnsi="Consolas" w:cs="宋体"/>
+          <w:color w:val="50A14F"/>
+          <w:kern w:val="0"/>
+          <w:szCs w:val="21"/>
+        </w:rPr>
+        <w:t>background-color</w:t>
+      </w:r>
+      <w:r>
+        <w:rPr>
+          <w:rFonts w:ascii="Consolas" w:eastAsia="宋体" w:hAnsi="Consolas" w:cs="宋体"/>
+          <w:color w:val="5C5C5C"/>
+          <w:kern w:val="0"/>
+          <w:szCs w:val="21"/>
+        </w:rPr>
+        <w:t>: pink;</w:t>
+      </w:r>
+    </w:p>
+    <w:p>
+      <w:pPr>
+        <w:widowControl/>
+        <w:numPr>
+          <w:ilvl w:val="0"/>
+          <w:numId w:val="20"/>
+        </w:numPr>
+        <w:pBdr>
+          <w:left w:val="single" w:sz="18" w:space="0" w:color="6CE26C"/>
+        </w:pBdr>
+        <w:shd w:val="clear" w:color="auto" w:fill="FFFFFF"/>
+        <w:spacing w:before="100" w:beforeAutospacing="1" w:after="100" w:afterAutospacing="1" w:line="270" w:lineRule="atLeast"/>
+        <w:jc w:val="left"/>
+        <w:rPr>
+          <w:rFonts w:ascii="Consolas" w:eastAsia="宋体" w:hAnsi="Consolas" w:cs="宋体"/>
+          <w:color w:val="5C5C5C"/>
+          <w:kern w:val="0"/>
+          <w:szCs w:val="21"/>
+        </w:rPr>
+      </w:pPr>
+      <w:r>
+        <w:rPr>
+          <w:rFonts w:ascii="Consolas" w:eastAsia="宋体" w:hAnsi="Consolas" w:cs="宋体"/>
+          <w:color w:val="5C5C5C"/>
+          <w:kern w:val="0"/>
+          <w:szCs w:val="21"/>
+        </w:rPr>
+        <w:t>  </w:t>
+      </w:r>
+      <w:r>
+        <w:rPr>
+          <w:rFonts w:ascii="Consolas" w:eastAsia="宋体" w:hAnsi="Consolas" w:cs="宋体"/>
+          <w:color w:val="50A14F"/>
+          <w:kern w:val="0"/>
+          <w:szCs w:val="21"/>
+        </w:rPr>
+        <w:t>border</w:t>
+      </w:r>
+      <w:r>
+        <w:rPr>
+          <w:rFonts w:ascii="Consolas" w:eastAsia="宋体" w:hAnsi="Consolas" w:cs="宋体"/>
+          <w:color w:val="5C5C5C"/>
+          <w:kern w:val="0"/>
+          <w:szCs w:val="21"/>
+        </w:rPr>
+        <w:t>: </w:t>
+      </w:r>
+      <w:r>
+        <w:rPr>
+          <w:rFonts w:ascii="Consolas" w:eastAsia="宋体" w:hAnsi="Consolas" w:cs="宋体"/>
+          <w:color w:val="986801"/>
+          <w:kern w:val="0"/>
+          <w:szCs w:val="21"/>
+        </w:rPr>
+        <w:t>1px</w:t>
+      </w:r>
+      <w:r>
+        <w:rPr>
+          <w:rFonts w:ascii="Consolas" w:eastAsia="宋体" w:hAnsi="Consolas" w:cs="宋体"/>
+          <w:color w:val="5C5C5C"/>
+          <w:kern w:val="0"/>
+          <w:szCs w:val="21"/>
+        </w:rPr>
+        <w:t> solid </w:t>
+      </w:r>
+      <w:r>
+        <w:rPr>
+          <w:rFonts w:ascii="Consolas" w:eastAsia="宋体" w:hAnsi="Consolas" w:cs="宋体"/>
+          <w:color w:val="986801"/>
+          <w:kern w:val="0"/>
+          <w:szCs w:val="21"/>
+        </w:rPr>
+        <w:t>#e4e4e4</w:t>
+      </w:r>
+      <w:r>
+        <w:rPr>
+          <w:rFonts w:ascii="Consolas" w:eastAsia="宋体" w:hAnsi="Consolas" w:cs="宋体"/>
+          <w:color w:val="5C5C5C"/>
+          <w:kern w:val="0"/>
+          <w:szCs w:val="21"/>
+        </w:rPr>
+        <w:t>;</w:t>
+      </w:r>
+    </w:p>
+    <w:p>
+      <w:pPr>
+        <w:widowControl/>
+        <w:numPr>
+          <w:ilvl w:val="0"/>
+          <w:numId w:val="20"/>
+        </w:numPr>
+        <w:pBdr>
+          <w:left w:val="single" w:sz="18" w:space="0" w:color="6CE26C"/>
+        </w:pBdr>
+        <w:shd w:val="clear" w:color="auto" w:fill="F8F8F8"/>
+        <w:spacing w:before="100" w:beforeAutospacing="1" w:after="100" w:afterAutospacing="1" w:line="270" w:lineRule="atLeast"/>
+        <w:jc w:val="left"/>
+        <w:rPr>
+          <w:rFonts w:ascii="Consolas" w:eastAsia="宋体" w:hAnsi="Consolas" w:cs="宋体"/>
+          <w:color w:val="5C5C5C"/>
+          <w:kern w:val="0"/>
+          <w:szCs w:val="21"/>
+        </w:rPr>
+      </w:pPr>
+      <w:r>
+        <w:rPr>
+          <w:rFonts w:ascii="Consolas" w:eastAsia="宋体" w:hAnsi="Consolas" w:cs="宋体"/>
+          <w:color w:val="5C5C5C"/>
+          <w:kern w:val="0"/>
+          <w:szCs w:val="21"/>
+        </w:rPr>
+        <w:t>}</w:t>
+      </w:r>
+    </w:p>
+    <w:p>
+      <w:pPr>
+        <w:widowControl/>
+        <w:numPr>
+          <w:ilvl w:val="0"/>
+          <w:numId w:val="20"/>
+        </w:numPr>
+        <w:pBdr>
+          <w:left w:val="single" w:sz="18" w:space="0" w:color="6CE26C"/>
+        </w:pBdr>
+        <w:shd w:val="clear" w:color="auto" w:fill="FFFFFF"/>
+        <w:spacing w:before="100" w:beforeAutospacing="1" w:after="100" w:afterAutospacing="1" w:line="270" w:lineRule="atLeast"/>
+        <w:jc w:val="left"/>
+        <w:rPr>
+          <w:rFonts w:ascii="Consolas" w:eastAsia="宋体" w:hAnsi="Consolas" w:cs="宋体"/>
+          <w:color w:val="5C5C5C"/>
+          <w:kern w:val="0"/>
+          <w:szCs w:val="21"/>
+        </w:rPr>
+      </w:pPr>
+    </w:p>
+    <w:p>
+      <w:pPr>
+        <w:widowControl/>
+        <w:numPr>
+          <w:ilvl w:val="0"/>
+          <w:numId w:val="20"/>
+        </w:numPr>
+        <w:pBdr>
+          <w:left w:val="single" w:sz="18" w:space="0" w:color="6CE26C"/>
+        </w:pBdr>
+        <w:shd w:val="clear" w:color="auto" w:fill="F8F8F8"/>
+        <w:spacing w:before="100" w:beforeAutospacing="1" w:after="100" w:afterAutospacing="1" w:line="270" w:lineRule="atLeast"/>
+        <w:jc w:val="left"/>
+        <w:rPr>
+          <w:rFonts w:ascii="Consolas" w:eastAsia="宋体" w:hAnsi="Consolas" w:cs="宋体"/>
+          <w:color w:val="5C5C5C"/>
+          <w:kern w:val="0"/>
+          <w:szCs w:val="21"/>
+        </w:rPr>
+      </w:pPr>
+      <w:proofErr w:type="gramStart"/>
+      <w:r>
+        <w:rPr>
+          <w:rFonts w:ascii="Consolas" w:eastAsia="宋体" w:hAnsi="Consolas" w:cs="宋体"/>
+          <w:color w:val="986801"/>
+          <w:kern w:val="0"/>
+          <w:szCs w:val="21"/>
+        </w:rPr>
+        <w:t>.outer</w:t>
+      </w:r>
+      <w:proofErr w:type="gramEnd"/>
+      <w:r>
+        <w:rPr>
+          <w:rFonts w:ascii="Consolas" w:eastAsia="宋体" w:hAnsi="Consolas" w:cs="宋体"/>
+          <w:color w:val="5C5C5C"/>
+          <w:kern w:val="0"/>
+          <w:szCs w:val="21"/>
+        </w:rPr>
+        <w:t> </w:t>
+      </w:r>
+      <w:r>
+        <w:rPr>
+          <w:rFonts w:ascii="Consolas" w:eastAsia="宋体" w:hAnsi="Consolas" w:cs="宋体"/>
+          <w:color w:val="986801"/>
+          <w:kern w:val="0"/>
+          <w:szCs w:val="21"/>
+        </w:rPr>
+        <w:t>.inner1</w:t>
+      </w:r>
+      <w:r>
+        <w:rPr>
+          <w:rFonts w:ascii="Consolas" w:eastAsia="宋体" w:hAnsi="Consolas" w:cs="宋体"/>
+          <w:color w:val="5C5C5C"/>
+          <w:kern w:val="0"/>
+          <w:szCs w:val="21"/>
+        </w:rPr>
+        <w:t>{</w:t>
+      </w:r>
+    </w:p>
+    <w:p>
+      <w:pPr>
+        <w:widowControl/>
+        <w:numPr>
+          <w:ilvl w:val="0"/>
+          <w:numId w:val="20"/>
+        </w:numPr>
+        <w:pBdr>
+          <w:left w:val="single" w:sz="18" w:space="0" w:color="6CE26C"/>
+        </w:pBdr>
+        <w:shd w:val="clear" w:color="auto" w:fill="FFFFFF"/>
+        <w:spacing w:before="100" w:beforeAutospacing="1" w:after="100" w:afterAutospacing="1" w:line="270" w:lineRule="atLeast"/>
+        <w:jc w:val="left"/>
+        <w:rPr>
+          <w:rFonts w:ascii="Consolas" w:eastAsia="宋体" w:hAnsi="Consolas" w:cs="宋体"/>
+          <w:color w:val="5C5C5C"/>
+          <w:kern w:val="0"/>
+          <w:szCs w:val="21"/>
+        </w:rPr>
+      </w:pPr>
+      <w:r>
+        <w:rPr>
+          <w:rFonts w:ascii="Consolas" w:eastAsia="宋体" w:hAnsi="Consolas" w:cs="宋体"/>
+          <w:color w:val="5C5C5C"/>
+          <w:kern w:val="0"/>
+          <w:szCs w:val="21"/>
+        </w:rPr>
+        <w:t>  </w:t>
+      </w:r>
+      <w:r>
+        <w:rPr>
+          <w:rFonts w:ascii="Consolas" w:eastAsia="宋体" w:hAnsi="Consolas" w:cs="宋体"/>
+          <w:color w:val="50A14F"/>
+          <w:kern w:val="0"/>
+          <w:szCs w:val="21"/>
+        </w:rPr>
+        <w:t>flex-basis</w:t>
+      </w:r>
+      <w:r>
+        <w:rPr>
+          <w:rFonts w:ascii="Consolas" w:eastAsia="宋体" w:hAnsi="Consolas" w:cs="宋体"/>
+          <w:color w:val="5C5C5C"/>
+          <w:kern w:val="0"/>
+          <w:szCs w:val="21"/>
+        </w:rPr>
+        <w:t>: auto;</w:t>
+      </w:r>
+    </w:p>
+    <w:p>
+      <w:pPr>
+        <w:widowControl/>
+        <w:numPr>
+          <w:ilvl w:val="0"/>
+          <w:numId w:val="20"/>
+        </w:numPr>
+        <w:pBdr>
+          <w:left w:val="single" w:sz="18" w:space="0" w:color="6CE26C"/>
+        </w:pBdr>
+        <w:shd w:val="clear" w:color="auto" w:fill="F8F8F8"/>
+        <w:spacing w:before="100" w:beforeAutospacing="1" w:after="100" w:afterAutospacing="1" w:line="270" w:lineRule="atLeast"/>
+        <w:jc w:val="left"/>
+        <w:rPr>
+          <w:rFonts w:ascii="Consolas" w:eastAsia="宋体" w:hAnsi="Consolas" w:cs="宋体"/>
+          <w:color w:val="5C5C5C"/>
+          <w:kern w:val="0"/>
+          <w:szCs w:val="21"/>
+        </w:rPr>
+      </w:pPr>
+      <w:r>
+        <w:rPr>
+          <w:rFonts w:ascii="Consolas" w:eastAsia="宋体" w:hAnsi="Consolas" w:cs="宋体"/>
+          <w:color w:val="5C5C5C"/>
+          <w:kern w:val="0"/>
+          <w:szCs w:val="21"/>
+        </w:rPr>
+        <w:t>}</w:t>
+      </w:r>
+    </w:p>
+    <w:p>
+      <w:pPr>
+        <w:widowControl/>
+        <w:numPr>
+          <w:ilvl w:val="0"/>
+          <w:numId w:val="20"/>
+        </w:numPr>
+        <w:pBdr>
+          <w:left w:val="single" w:sz="18" w:space="0" w:color="6CE26C"/>
+        </w:pBdr>
+        <w:shd w:val="clear" w:color="auto" w:fill="FFFFFF"/>
+        <w:spacing w:before="100" w:beforeAutospacing="1" w:after="100" w:afterAutospacing="1" w:line="270" w:lineRule="atLeast"/>
+        <w:jc w:val="left"/>
+        <w:rPr>
+          <w:rFonts w:ascii="Consolas" w:eastAsia="宋体" w:hAnsi="Consolas" w:cs="宋体"/>
+          <w:color w:val="5C5C5C"/>
+          <w:kern w:val="0"/>
+          <w:szCs w:val="21"/>
+        </w:rPr>
+      </w:pPr>
+    </w:p>
+    <w:p>
+      <w:pPr>
+        <w:widowControl/>
+        <w:numPr>
+          <w:ilvl w:val="0"/>
+          <w:numId w:val="20"/>
+        </w:numPr>
+        <w:pBdr>
+          <w:left w:val="single" w:sz="18" w:space="0" w:color="6CE26C"/>
+        </w:pBdr>
+        <w:shd w:val="clear" w:color="auto" w:fill="F8F8F8"/>
+        <w:spacing w:before="100" w:beforeAutospacing="1" w:after="100" w:afterAutospacing="1" w:line="270" w:lineRule="atLeast"/>
+        <w:jc w:val="left"/>
+        <w:rPr>
+          <w:rFonts w:ascii="Consolas" w:eastAsia="宋体" w:hAnsi="Consolas" w:cs="宋体"/>
+          <w:color w:val="5C5C5C"/>
+          <w:kern w:val="0"/>
+          <w:szCs w:val="21"/>
+        </w:rPr>
+      </w:pPr>
+      <w:proofErr w:type="gramStart"/>
+      <w:r>
+        <w:rPr>
+          <w:rFonts w:ascii="Consolas" w:eastAsia="宋体" w:hAnsi="Consolas" w:cs="宋体"/>
+          <w:color w:val="986801"/>
+          <w:kern w:val="0"/>
+          <w:szCs w:val="21"/>
+        </w:rPr>
+        <w:t>.outer</w:t>
+      </w:r>
+      <w:proofErr w:type="gramEnd"/>
+      <w:r>
+        <w:rPr>
+          <w:rFonts w:ascii="Consolas" w:eastAsia="宋体" w:hAnsi="Consolas" w:cs="宋体"/>
+          <w:color w:val="5C5C5C"/>
+          <w:kern w:val="0"/>
+          <w:szCs w:val="21"/>
+        </w:rPr>
+        <w:t> </w:t>
+      </w:r>
+      <w:r>
+        <w:rPr>
+          <w:rFonts w:ascii="Consolas" w:eastAsia="宋体" w:hAnsi="Consolas" w:cs="宋体"/>
+          <w:color w:val="986801"/>
+          <w:kern w:val="0"/>
+          <w:szCs w:val="21"/>
+        </w:rPr>
+        <w:t>.inner2</w:t>
+      </w:r>
+      <w:r>
+        <w:rPr>
+          <w:rFonts w:ascii="Consolas" w:eastAsia="宋体" w:hAnsi="Consolas" w:cs="宋体"/>
+          <w:color w:val="5C5C5C"/>
+          <w:kern w:val="0"/>
+          <w:szCs w:val="21"/>
+        </w:rPr>
+        <w:t>{</w:t>
+      </w:r>
+    </w:p>
+    <w:p>
+      <w:pPr>
+        <w:widowControl/>
+        <w:numPr>
+          <w:ilvl w:val="0"/>
+          <w:numId w:val="20"/>
+        </w:numPr>
+        <w:pBdr>
+          <w:left w:val="single" w:sz="18" w:space="0" w:color="6CE26C"/>
+        </w:pBdr>
+        <w:shd w:val="clear" w:color="auto" w:fill="FFFFFF"/>
+        <w:spacing w:before="100" w:beforeAutospacing="1" w:after="100" w:afterAutospacing="1" w:line="270" w:lineRule="atLeast"/>
+        <w:jc w:val="left"/>
+        <w:rPr>
+          <w:rFonts w:ascii="Consolas" w:eastAsia="宋体" w:hAnsi="Consolas" w:cs="宋体"/>
+          <w:color w:val="5C5C5C"/>
+          <w:kern w:val="0"/>
+          <w:szCs w:val="21"/>
+        </w:rPr>
+      </w:pPr>
+      <w:r>
+        <w:rPr>
+          <w:rFonts w:ascii="Consolas" w:eastAsia="宋体" w:hAnsi="Consolas" w:cs="宋体"/>
+          <w:color w:val="5C5C5C"/>
+          <w:kern w:val="0"/>
+          <w:szCs w:val="21"/>
+        </w:rPr>
+        <w:t>  </w:t>
+      </w:r>
+      <w:r>
+        <w:rPr>
+          <w:rFonts w:ascii="Consolas" w:eastAsia="宋体" w:hAnsi="Consolas" w:cs="宋体"/>
+          <w:color w:val="50A14F"/>
+          <w:kern w:val="0"/>
+          <w:szCs w:val="21"/>
+        </w:rPr>
+        <w:t>flex-basis</w:t>
+      </w:r>
+      <w:r>
+        <w:rPr>
+          <w:rFonts w:ascii="Consolas" w:eastAsia="宋体" w:hAnsi="Consolas" w:cs="宋体"/>
+          <w:color w:val="5C5C5C"/>
+          <w:kern w:val="0"/>
+          <w:szCs w:val="21"/>
+        </w:rPr>
+        <w:t>: auto;</w:t>
+      </w:r>
+    </w:p>
+    <w:p>
+      <w:pPr>
+        <w:widowControl/>
+        <w:numPr>
+          <w:ilvl w:val="0"/>
+          <w:numId w:val="20"/>
+        </w:numPr>
+        <w:pBdr>
+          <w:left w:val="single" w:sz="18" w:space="0" w:color="6CE26C"/>
+        </w:pBdr>
+        <w:shd w:val="clear" w:color="auto" w:fill="F8F8F8"/>
+        <w:spacing w:before="100" w:beforeAutospacing="1" w:after="100" w:afterAutospacing="1" w:line="270" w:lineRule="atLeast"/>
+        <w:jc w:val="left"/>
+        <w:rPr>
+          <w:rFonts w:ascii="Consolas" w:eastAsia="宋体" w:hAnsi="Consolas" w:cs="宋体"/>
+          <w:color w:val="5C5C5C"/>
+          <w:kern w:val="0"/>
+          <w:szCs w:val="21"/>
+        </w:rPr>
+      </w:pPr>
+      <w:r>
+        <w:rPr>
+          <w:rFonts w:ascii="Consolas" w:eastAsia="宋体" w:hAnsi="Consolas" w:cs="宋体"/>
+          <w:color w:val="5C5C5C"/>
+          <w:kern w:val="0"/>
+          <w:szCs w:val="21"/>
+        </w:rPr>
+        <w:t>}</w:t>
+      </w:r>
+    </w:p>
+    <w:p>
+      <w:pPr>
+        <w:ind w:left="360"/>
+      </w:pPr>
+      <w:r>
+        <w:lastRenderedPageBreak/>
+        <w:drawing>
+          <wp:inline distT="0" distB="0" distL="0" distR="0" wp14:anchorId="42BF6003" wp14:editId="2253FBC6">
+            <wp:extent cx="3677163" cy="3781953"/>
+            <wp:effectExtent l="0" t="0" r="0" b="9525"/>
+            <wp:docPr id="24" name="图片 24"/>
+            <wp:cNvGraphicFramePr>
+              <a:graphicFrameLocks xmlns:a="http://schemas.openxmlformats.org/drawingml/2006/main" noChangeAspect="1"/>
+            </wp:cNvGraphicFramePr>
+            <a:graphic xmlns:a="http://schemas.openxmlformats.org/drawingml/2006/main">
+              <a:graphicData uri="http://schemas.openxmlformats.org/drawingml/2006/picture">
+                <pic:pic xmlns:pic="http://schemas.openxmlformats.org/drawingml/2006/picture">
+                  <pic:nvPicPr>
+                    <pic:cNvPr id="1" name=""/>
+                    <pic:cNvPicPr/>
+                  </pic:nvPicPr>
+                  <pic:blipFill>
+                    <a:blip r:embed="rId28"/>
+                    <a:stretch>
+                      <a:fillRect/>
+                    </a:stretch>
+                  </pic:blipFill>
+                  <pic:spPr>
+                    <a:xfrm>
+                      <a:off x="0" y="0"/>
+                      <a:ext cx="3677163" cy="3781953"/>
+                    </a:xfrm>
+                    <a:prstGeom prst="rect">
+                      <a:avLst/>
+                    </a:prstGeom>
+                  </pic:spPr>
+                </pic:pic>
+              </a:graphicData>
+            </a:graphic>
+          </wp:inline>
+        </w:drawing>
+      </w:r>
+    </w:p>
+    <w:p>
+      <w:pPr>
+        <w:ind w:left="360"/>
+      </w:pPr>
+    </w:p>
+    <w:p>
+      <w:pPr>
+        <w:ind w:left="360"/>
+      </w:pPr>
+      <w:r>
+        <w:t xml:space="preserve">(2) </w:t>
+      </w:r>
+      <w:r>
+        <w:rPr>
+          <w:rFonts w:hint="eastAsia"/>
+        </w:rPr>
+        <w:t>设置为固定值,</w:t>
+      </w:r>
+      <w:r>
+        <w:t xml:space="preserve"> </w:t>
+      </w:r>
+      <w:r>
+        <w:rPr>
+          <w:rFonts w:hint="eastAsia"/>
+        </w:rPr>
+        <w:t>就按这个固定值大小进行显示</w:t>
+      </w:r>
+    </w:p>
+    <w:p>
+      <w:pPr>
+        <w:widowControl/>
+        <w:numPr>
+          <w:ilvl w:val="0"/>
+          <w:numId w:val="22"/>
+        </w:numPr>
+        <w:pBdr>
+          <w:left w:val="single" w:sz="18" w:space="0" w:color="6CE26C"/>
+        </w:pBdr>
+        <w:shd w:val="clear" w:color="auto" w:fill="F8F8F8"/>
+        <w:spacing w:before="100" w:beforeAutospacing="1" w:after="100" w:afterAutospacing="1" w:line="270" w:lineRule="atLeast"/>
+        <w:jc w:val="left"/>
+        <w:rPr>
+          <w:rFonts w:ascii="Consolas" w:eastAsia="宋体" w:hAnsi="Consolas" w:cs="宋体"/>
+          <w:color w:val="5C5C5C"/>
+          <w:kern w:val="0"/>
+          <w:szCs w:val="21"/>
+        </w:rPr>
+      </w:pPr>
+      <w:proofErr w:type="gramStart"/>
+      <w:r>
+        <w:rPr>
+          <w:rFonts w:ascii="Consolas" w:eastAsia="宋体" w:hAnsi="Consolas" w:cs="宋体"/>
+          <w:color w:val="986801"/>
+          <w:kern w:val="0"/>
+          <w:szCs w:val="21"/>
+        </w:rPr>
+        <w:t>.outer</w:t>
+      </w:r>
+      <w:proofErr w:type="gramEnd"/>
+      <w:r>
+        <w:rPr>
+          <w:rFonts w:ascii="Consolas" w:eastAsia="宋体" w:hAnsi="Consolas" w:cs="宋体"/>
+          <w:color w:val="5C5C5C"/>
+          <w:kern w:val="0"/>
+          <w:szCs w:val="21"/>
+        </w:rPr>
+        <w:t> </w:t>
+      </w:r>
+      <w:r>
+        <w:rPr>
+          <w:rFonts w:ascii="Consolas" w:eastAsia="宋体" w:hAnsi="Consolas" w:cs="宋体"/>
+          <w:color w:val="986801"/>
+          <w:kern w:val="0"/>
+          <w:szCs w:val="21"/>
+        </w:rPr>
+        <w:t>.inner1</w:t>
+      </w:r>
+      <w:r>
+        <w:rPr>
+          <w:rFonts w:ascii="Consolas" w:eastAsia="宋体" w:hAnsi="Consolas" w:cs="宋体"/>
+          <w:color w:val="5C5C5C"/>
+          <w:kern w:val="0"/>
+          <w:szCs w:val="21"/>
+        </w:rPr>
+        <w:t>{</w:t>
+      </w:r>
+    </w:p>
+    <w:p>
+      <w:pPr>
+        <w:widowControl/>
+        <w:numPr>
+          <w:ilvl w:val="0"/>
+          <w:numId w:val="22"/>
+        </w:numPr>
+        <w:pBdr>
+          <w:left w:val="single" w:sz="18" w:space="0" w:color="6CE26C"/>
+        </w:pBdr>
+        <w:shd w:val="clear" w:color="auto" w:fill="FFFFFF"/>
+        <w:spacing w:before="100" w:beforeAutospacing="1" w:after="100" w:afterAutospacing="1" w:line="270" w:lineRule="atLeast"/>
+        <w:jc w:val="left"/>
+        <w:rPr>
+          <w:rFonts w:ascii="Consolas" w:eastAsia="宋体" w:hAnsi="Consolas" w:cs="宋体"/>
+          <w:color w:val="5C5C5C"/>
+          <w:kern w:val="0"/>
+          <w:szCs w:val="21"/>
+        </w:rPr>
+      </w:pPr>
+      <w:r>
+        <w:rPr>
+          <w:rFonts w:ascii="Consolas" w:eastAsia="宋体" w:hAnsi="Consolas" w:cs="宋体"/>
+          <w:color w:val="5C5C5C"/>
+          <w:kern w:val="0"/>
+          <w:szCs w:val="21"/>
+        </w:rPr>
+        <w:t>  </w:t>
+      </w:r>
+      <w:r>
+        <w:rPr>
+          <w:rFonts w:ascii="Consolas" w:eastAsia="宋体" w:hAnsi="Consolas" w:cs="宋体"/>
+          <w:color w:val="50A14F"/>
+          <w:kern w:val="0"/>
+          <w:szCs w:val="21"/>
+        </w:rPr>
+        <w:t>flex-basis</w:t>
+      </w:r>
+      <w:r>
+        <w:rPr>
+          <w:rFonts w:ascii="Consolas" w:eastAsia="宋体" w:hAnsi="Consolas" w:cs="宋体"/>
+          <w:color w:val="5C5C5C"/>
+          <w:kern w:val="0"/>
+          <w:szCs w:val="21"/>
+        </w:rPr>
+        <w:t>: </w:t>
+      </w:r>
+      <w:r>
+        <w:rPr>
+          <w:rFonts w:ascii="Consolas" w:eastAsia="宋体" w:hAnsi="Consolas" w:cs="宋体"/>
+          <w:color w:val="986801"/>
+          <w:kern w:val="0"/>
+          <w:szCs w:val="21"/>
+        </w:rPr>
+        <w:t>100px</w:t>
+      </w:r>
+      <w:r>
+        <w:rPr>
+          <w:rFonts w:ascii="Consolas" w:eastAsia="宋体" w:hAnsi="Consolas" w:cs="宋体"/>
+          <w:color w:val="5C5C5C"/>
+          <w:kern w:val="0"/>
+          <w:szCs w:val="21"/>
+        </w:rPr>
+        <w:t>;</w:t>
+      </w:r>
+    </w:p>
+    <w:p>
+      <w:pPr>
+        <w:widowControl/>
+        <w:numPr>
+          <w:ilvl w:val="0"/>
+          <w:numId w:val="22"/>
+        </w:numPr>
+        <w:pBdr>
+          <w:left w:val="single" w:sz="18" w:space="0" w:color="6CE26C"/>
+        </w:pBdr>
+        <w:shd w:val="clear" w:color="auto" w:fill="F8F8F8"/>
+        <w:spacing w:before="100" w:beforeAutospacing="1" w:after="100" w:afterAutospacing="1" w:line="270" w:lineRule="atLeast"/>
+        <w:jc w:val="left"/>
+        <w:rPr>
+          <w:rFonts w:ascii="Consolas" w:eastAsia="宋体" w:hAnsi="Consolas" w:cs="宋体"/>
+          <w:color w:val="5C5C5C"/>
+          <w:kern w:val="0"/>
+          <w:szCs w:val="21"/>
+        </w:rPr>
+      </w:pPr>
+      <w:r>
+        <w:rPr>
+          <w:rFonts w:ascii="Consolas" w:eastAsia="宋体" w:hAnsi="Consolas" w:cs="宋体"/>
+          <w:color w:val="5C5C5C"/>
+          <w:kern w:val="0"/>
+          <w:szCs w:val="21"/>
+        </w:rPr>
+        <w:t>}</w:t>
+      </w:r>
+    </w:p>
+    <w:p>
+      <w:pPr>
+        <w:widowControl/>
+        <w:numPr>
+          <w:ilvl w:val="0"/>
+          <w:numId w:val="22"/>
+        </w:numPr>
+        <w:pBdr>
+          <w:left w:val="single" w:sz="18" w:space="0" w:color="6CE26C"/>
+        </w:pBdr>
+        <w:shd w:val="clear" w:color="auto" w:fill="FFFFFF"/>
+        <w:spacing w:before="100" w:beforeAutospacing="1" w:after="100" w:afterAutospacing="1" w:line="270" w:lineRule="atLeast"/>
+        <w:jc w:val="left"/>
+        <w:rPr>
+          <w:rFonts w:ascii="Consolas" w:eastAsia="宋体" w:hAnsi="Consolas" w:cs="宋体"/>
+          <w:color w:val="5C5C5C"/>
+          <w:kern w:val="0"/>
+          <w:szCs w:val="21"/>
+        </w:rPr>
+      </w:pPr>
+    </w:p>
+    <w:p>
+      <w:pPr>
+        <w:widowControl/>
+        <w:numPr>
+          <w:ilvl w:val="0"/>
+          <w:numId w:val="22"/>
+        </w:numPr>
+        <w:pBdr>
+          <w:left w:val="single" w:sz="18" w:space="0" w:color="6CE26C"/>
+        </w:pBdr>
+        <w:shd w:val="clear" w:color="auto" w:fill="F8F8F8"/>
+        <w:spacing w:before="100" w:beforeAutospacing="1" w:after="100" w:afterAutospacing="1" w:line="270" w:lineRule="atLeast"/>
+        <w:jc w:val="left"/>
+        <w:rPr>
+          <w:rFonts w:ascii="Consolas" w:eastAsia="宋体" w:hAnsi="Consolas" w:cs="宋体"/>
+          <w:color w:val="5C5C5C"/>
+          <w:kern w:val="0"/>
+          <w:szCs w:val="21"/>
+        </w:rPr>
+      </w:pPr>
+      <w:proofErr w:type="gramStart"/>
+      <w:r>
+        <w:rPr>
+          <w:rFonts w:ascii="Consolas" w:eastAsia="宋体" w:hAnsi="Consolas" w:cs="宋体"/>
+          <w:color w:val="986801"/>
+          <w:kern w:val="0"/>
+          <w:szCs w:val="21"/>
+        </w:rPr>
+        <w:t>.outer</w:t>
+      </w:r>
+      <w:proofErr w:type="gramEnd"/>
+      <w:r>
+        <w:rPr>
+          <w:rFonts w:ascii="Consolas" w:eastAsia="宋体" w:hAnsi="Consolas" w:cs="宋体"/>
+          <w:color w:val="5C5C5C"/>
+          <w:kern w:val="0"/>
+          <w:szCs w:val="21"/>
+        </w:rPr>
+        <w:t> </w:t>
+      </w:r>
+      <w:r>
+        <w:rPr>
+          <w:rFonts w:ascii="Consolas" w:eastAsia="宋体" w:hAnsi="Consolas" w:cs="宋体"/>
+          <w:color w:val="986801"/>
+          <w:kern w:val="0"/>
+          <w:szCs w:val="21"/>
+        </w:rPr>
+        <w:t>.inner2</w:t>
+      </w:r>
+      <w:r>
+        <w:rPr>
+          <w:rFonts w:ascii="Consolas" w:eastAsia="宋体" w:hAnsi="Consolas" w:cs="宋体"/>
+          <w:color w:val="5C5C5C"/>
+          <w:kern w:val="0"/>
+          <w:szCs w:val="21"/>
+        </w:rPr>
+        <w:t>{</w:t>
+      </w:r>
+    </w:p>
+    <w:p>
+      <w:pPr>
+        <w:widowControl/>
+        <w:numPr>
+          <w:ilvl w:val="0"/>
+          <w:numId w:val="22"/>
+        </w:numPr>
+        <w:pBdr>
+          <w:left w:val="single" w:sz="18" w:space="0" w:color="6CE26C"/>
+        </w:pBdr>
+        <w:shd w:val="clear" w:color="auto" w:fill="FFFFFF"/>
+        <w:spacing w:before="100" w:beforeAutospacing="1" w:after="100" w:afterAutospacing="1" w:line="270" w:lineRule="atLeast"/>
+        <w:jc w:val="left"/>
+        <w:rPr>
+          <w:rFonts w:ascii="Consolas" w:eastAsia="宋体" w:hAnsi="Consolas" w:cs="宋体"/>
+          <w:color w:val="5C5C5C"/>
+          <w:kern w:val="0"/>
+          <w:szCs w:val="21"/>
+        </w:rPr>
+      </w:pPr>
+      <w:r>
+        <w:rPr>
+          <w:rFonts w:ascii="Consolas" w:eastAsia="宋体" w:hAnsi="Consolas" w:cs="宋体"/>
+          <w:color w:val="5C5C5C"/>
+          <w:kern w:val="0"/>
+          <w:szCs w:val="21"/>
+        </w:rPr>
+        <w:t>  </w:t>
+      </w:r>
+      <w:r>
+        <w:rPr>
+          <w:rFonts w:ascii="Consolas" w:eastAsia="宋体" w:hAnsi="Consolas" w:cs="宋体"/>
+          <w:color w:val="50A14F"/>
+          <w:kern w:val="0"/>
+          <w:szCs w:val="21"/>
+        </w:rPr>
+        <w:t>flex-basis</w:t>
+      </w:r>
+      <w:r>
+        <w:rPr>
+          <w:rFonts w:ascii="Consolas" w:eastAsia="宋体" w:hAnsi="Consolas" w:cs="宋体"/>
+          <w:color w:val="5C5C5C"/>
+          <w:kern w:val="0"/>
+          <w:szCs w:val="21"/>
+        </w:rPr>
+        <w:t>: </w:t>
+      </w:r>
+      <w:r>
+        <w:rPr>
+          <w:rFonts w:ascii="Consolas" w:eastAsia="宋体" w:hAnsi="Consolas" w:cs="宋体"/>
+          <w:color w:val="986801"/>
+          <w:kern w:val="0"/>
+          <w:szCs w:val="21"/>
+        </w:rPr>
+        <w:t>100px</w:t>
+      </w:r>
+      <w:r>
+        <w:rPr>
+          <w:rFonts w:ascii="Consolas" w:eastAsia="宋体" w:hAnsi="Consolas" w:cs="宋体"/>
+          <w:color w:val="5C5C5C"/>
+          <w:kern w:val="0"/>
+          <w:szCs w:val="21"/>
+        </w:rPr>
+        <w:t>;</w:t>
+      </w:r>
+    </w:p>
+    <w:p>
+      <w:pPr>
+        <w:widowControl/>
+        <w:numPr>
+          <w:ilvl w:val="0"/>
+          <w:numId w:val="22"/>
+        </w:numPr>
+        <w:pBdr>
+          <w:left w:val="single" w:sz="18" w:space="0" w:color="6CE26C"/>
+        </w:pBdr>
+        <w:shd w:val="clear" w:color="auto" w:fill="F8F8F8"/>
+        <w:spacing w:before="100" w:beforeAutospacing="1" w:after="100" w:afterAutospacing="1" w:line="270" w:lineRule="atLeast"/>
+        <w:jc w:val="left"/>
+        <w:rPr>
+          <w:rFonts w:ascii="Consolas" w:eastAsia="宋体" w:hAnsi="Consolas" w:cs="宋体"/>
+          <w:color w:val="5C5C5C"/>
+          <w:kern w:val="0"/>
+          <w:szCs w:val="21"/>
+        </w:rPr>
+      </w:pPr>
+      <w:r>
+        <w:rPr>
+          <w:rFonts w:ascii="Consolas" w:eastAsia="宋体" w:hAnsi="Consolas" w:cs="宋体"/>
+          <w:color w:val="5C5C5C"/>
+          <w:kern w:val="0"/>
+          <w:szCs w:val="21"/>
+        </w:rPr>
+        <w:t>}</w:t>
+      </w:r>
+    </w:p>
+    <w:p>
+      <w:pPr>
+        <w:ind w:left="360"/>
+      </w:pPr>
+      <w:r>
+        <w:lastRenderedPageBreak/>
+        <w:drawing>
+          <wp:inline distT="0" distB="0" distL="0" distR="0" wp14:anchorId="5413232C" wp14:editId="4F81E06B">
+            <wp:extent cx="3696216" cy="3781953"/>
+            <wp:effectExtent l="0" t="0" r="0" b="9525"/>
+            <wp:docPr id="25" name="图片 25"/>
+            <wp:cNvGraphicFramePr>
+              <a:graphicFrameLocks xmlns:a="http://schemas.openxmlformats.org/drawingml/2006/main" noChangeAspect="1"/>
+            </wp:cNvGraphicFramePr>
+            <a:graphic xmlns:a="http://schemas.openxmlformats.org/drawingml/2006/main">
+              <a:graphicData uri="http://schemas.openxmlformats.org/drawingml/2006/picture">
+                <pic:pic xmlns:pic="http://schemas.openxmlformats.org/drawingml/2006/picture">
+                  <pic:nvPicPr>
+                    <pic:cNvPr id="1" name=""/>
+                    <pic:cNvPicPr/>
+                  </pic:nvPicPr>
+                  <pic:blipFill>
+                    <a:blip r:embed="rId29"/>
+                    <a:stretch>
+                      <a:fillRect/>
+                    </a:stretch>
+                  </pic:blipFill>
+                  <pic:spPr>
+                    <a:xfrm>
+                      <a:off x="0" y="0"/>
+                      <a:ext cx="3696216" cy="3781953"/>
+                    </a:xfrm>
+                    <a:prstGeom prst="rect">
+                      <a:avLst/>
+                    </a:prstGeom>
+                  </pic:spPr>
+                </pic:pic>
+              </a:graphicData>
+            </a:graphic>
+          </wp:inline>
+        </w:drawing>
+      </w:r>
+    </w:p>
+    <w:p>
+      <w:pPr>
+        <w:ind w:left="360"/>
+      </w:pPr>
+    </w:p>
+    <w:p>
+      <w:pPr>
+        <w:pStyle w:val="2"/>
+      </w:pPr>
+      <w:r>
+        <w:rPr>
+          <w:rFonts w:hint="eastAsia"/>
+        </w:rPr>
+        <w:t>2</w:t>
+      </w:r>
+      <w:r>
+        <w:t>. flex-grow (</w:t>
+      </w:r>
+      <w:r>
+        <w:rPr>
+          <w:rFonts w:hint="eastAsia"/>
+        </w:rPr>
+        <w:t>分比例划分</w:t>
+      </w:r>
+      <w:r>
+        <w:t>)</w:t>
+      </w:r>
+    </w:p>
+    <w:p>
+      <w:pPr>
+        <w:widowControl/>
+        <w:numPr>
+          <w:ilvl w:val="0"/>
+          <w:numId w:val="23"/>
+        </w:numPr>
+        <w:pBdr>
+          <w:left w:val="single" w:sz="18" w:space="0" w:color="6CE26C"/>
+        </w:pBdr>
+        <w:shd w:val="clear" w:color="auto" w:fill="F8F8F8"/>
+        <w:spacing w:before="100" w:beforeAutospacing="1" w:after="100" w:afterAutospacing="1" w:line="270" w:lineRule="atLeast"/>
+        <w:jc w:val="left"/>
+        <w:rPr>
+          <w:rFonts w:ascii="Consolas" w:eastAsia="宋体" w:hAnsi="Consolas" w:cs="宋体"/>
+          <w:color w:val="5C5C5C"/>
+          <w:kern w:val="0"/>
+          <w:szCs w:val="21"/>
+        </w:rPr>
+      </w:pPr>
+      <w:proofErr w:type="gramStart"/>
+      <w:r>
+        <w:rPr>
+          <w:rFonts w:ascii="Consolas" w:eastAsia="宋体" w:hAnsi="Consolas" w:cs="宋体"/>
+          <w:color w:val="986801"/>
+          <w:kern w:val="0"/>
+          <w:szCs w:val="21"/>
+        </w:rPr>
+        <w:t>.outer</w:t>
+      </w:r>
+      <w:proofErr w:type="gramEnd"/>
+      <w:r>
+        <w:rPr>
+          <w:rFonts w:ascii="Consolas" w:eastAsia="宋体" w:hAnsi="Consolas" w:cs="宋体"/>
+          <w:color w:val="5C5C5C"/>
+          <w:kern w:val="0"/>
+          <w:szCs w:val="21"/>
+        </w:rPr>
+        <w:t> </w:t>
+      </w:r>
+      <w:r>
+        <w:rPr>
+          <w:rFonts w:ascii="Consolas" w:eastAsia="宋体" w:hAnsi="Consolas" w:cs="宋体"/>
+          <w:color w:val="986801"/>
+          <w:kern w:val="0"/>
+          <w:szCs w:val="21"/>
+        </w:rPr>
+        <w:t>.inner1</w:t>
+      </w:r>
+      <w:r>
+        <w:rPr>
+          <w:rFonts w:ascii="Consolas" w:eastAsia="宋体" w:hAnsi="Consolas" w:cs="宋体"/>
+          <w:color w:val="5C5C5C"/>
+          <w:kern w:val="0"/>
+          <w:szCs w:val="21"/>
+        </w:rPr>
+        <w:t>{</w:t>
+      </w:r>
+    </w:p>
+    <w:p>
+      <w:pPr>
+        <w:widowControl/>
+        <w:numPr>
+          <w:ilvl w:val="0"/>
+          <w:numId w:val="23"/>
+        </w:numPr>
+        <w:pBdr>
+          <w:left w:val="single" w:sz="18" w:space="0" w:color="6CE26C"/>
+        </w:pBdr>
+        <w:shd w:val="clear" w:color="auto" w:fill="FFFFFF"/>
+        <w:spacing w:before="100" w:beforeAutospacing="1" w:after="100" w:afterAutospacing="1" w:line="270" w:lineRule="atLeast"/>
+        <w:jc w:val="left"/>
+        <w:rPr>
+          <w:rFonts w:ascii="Consolas" w:eastAsia="宋体" w:hAnsi="Consolas" w:cs="宋体"/>
+          <w:color w:val="5C5C5C"/>
+          <w:kern w:val="0"/>
+          <w:szCs w:val="21"/>
+        </w:rPr>
+      </w:pPr>
+      <w:r>
+        <w:rPr>
+          <w:rFonts w:ascii="Consolas" w:eastAsia="宋体" w:hAnsi="Consolas" w:cs="宋体"/>
+          <w:color w:val="5C5C5C"/>
+          <w:kern w:val="0"/>
+          <w:szCs w:val="21"/>
+        </w:rPr>
+        <w:t>  </w:t>
+      </w:r>
+      <w:r>
+        <w:rPr>
+          <w:rFonts w:ascii="Consolas" w:eastAsia="宋体" w:hAnsi="Consolas" w:cs="宋体"/>
+          <w:color w:val="50A14F"/>
+          <w:kern w:val="0"/>
+          <w:szCs w:val="21"/>
+        </w:rPr>
+        <w:t>flex-grow</w:t>
+      </w:r>
+      <w:r>
+        <w:rPr>
+          <w:rFonts w:ascii="Consolas" w:eastAsia="宋体" w:hAnsi="Consolas" w:cs="宋体"/>
+          <w:color w:val="5C5C5C"/>
+          <w:kern w:val="0"/>
+          <w:szCs w:val="21"/>
+        </w:rPr>
+        <w:t>: </w:t>
+      </w:r>
+      <w:r>
+        <w:rPr>
+          <w:rFonts w:ascii="Consolas" w:eastAsia="宋体" w:hAnsi="Consolas" w:cs="宋体"/>
+          <w:color w:val="986801"/>
+          <w:kern w:val="0"/>
+          <w:szCs w:val="21"/>
+        </w:rPr>
+        <w:t>10</w:t>
+      </w:r>
+      <w:r>
+        <w:rPr>
+          <w:rFonts w:ascii="Consolas" w:eastAsia="宋体" w:hAnsi="Consolas" w:cs="宋体"/>
+          <w:color w:val="5C5C5C"/>
+          <w:kern w:val="0"/>
+          <w:szCs w:val="21"/>
+        </w:rPr>
+        <w:t>;</w:t>
+      </w:r>
+    </w:p>
+    <w:p>
+      <w:pPr>
+        <w:widowControl/>
+        <w:numPr>
+          <w:ilvl w:val="0"/>
+          <w:numId w:val="23"/>
+        </w:numPr>
+        <w:pBdr>
+          <w:left w:val="single" w:sz="18" w:space="0" w:color="6CE26C"/>
+        </w:pBdr>
+        <w:shd w:val="clear" w:color="auto" w:fill="F8F8F8"/>
+        <w:spacing w:before="100" w:beforeAutospacing="1" w:after="100" w:afterAutospacing="1" w:line="270" w:lineRule="atLeast"/>
+        <w:jc w:val="left"/>
+        <w:rPr>
+          <w:rFonts w:ascii="Consolas" w:eastAsia="宋体" w:hAnsi="Consolas" w:cs="宋体"/>
+          <w:color w:val="5C5C5C"/>
+          <w:kern w:val="0"/>
+          <w:szCs w:val="21"/>
+        </w:rPr>
+      </w:pPr>
+      <w:r>
+        <w:rPr>
+          <w:rFonts w:ascii="Consolas" w:eastAsia="宋体" w:hAnsi="Consolas" w:cs="宋体"/>
+          <w:color w:val="5C5C5C"/>
+          <w:kern w:val="0"/>
+          <w:szCs w:val="21"/>
+        </w:rPr>
+        <w:t>}</w:t>
+      </w:r>
+    </w:p>
+    <w:p>
+      <w:pPr>
+        <w:widowControl/>
+        <w:numPr>
+          <w:ilvl w:val="0"/>
+          <w:numId w:val="23"/>
+        </w:numPr>
+        <w:pBdr>
+          <w:left w:val="single" w:sz="18" w:space="0" w:color="6CE26C"/>
+        </w:pBdr>
+        <w:shd w:val="clear" w:color="auto" w:fill="FFFFFF"/>
+        <w:spacing w:before="100" w:beforeAutospacing="1" w:after="100" w:afterAutospacing="1" w:line="270" w:lineRule="atLeast"/>
+        <w:jc w:val="left"/>
+        <w:rPr>
+          <w:rFonts w:ascii="Consolas" w:eastAsia="宋体" w:hAnsi="Consolas" w:cs="宋体"/>
+          <w:color w:val="5C5C5C"/>
+          <w:kern w:val="0"/>
+          <w:szCs w:val="21"/>
+        </w:rPr>
+      </w:pPr>
+    </w:p>
+    <w:p>
+      <w:pPr>
+        <w:widowControl/>
+        <w:numPr>
+          <w:ilvl w:val="0"/>
+          <w:numId w:val="23"/>
+        </w:numPr>
+        <w:pBdr>
+          <w:left w:val="single" w:sz="18" w:space="0" w:color="6CE26C"/>
+        </w:pBdr>
+        <w:shd w:val="clear" w:color="auto" w:fill="F8F8F8"/>
+        <w:spacing w:before="100" w:beforeAutospacing="1" w:after="100" w:afterAutospacing="1" w:line="270" w:lineRule="atLeast"/>
+        <w:jc w:val="left"/>
+        <w:rPr>
+          <w:rFonts w:ascii="Consolas" w:eastAsia="宋体" w:hAnsi="Consolas" w:cs="宋体"/>
+          <w:color w:val="5C5C5C"/>
+          <w:kern w:val="0"/>
+          <w:szCs w:val="21"/>
+        </w:rPr>
+      </w:pPr>
+      <w:proofErr w:type="gramStart"/>
+      <w:r>
+        <w:rPr>
+          <w:rFonts w:ascii="Consolas" w:eastAsia="宋体" w:hAnsi="Consolas" w:cs="宋体"/>
+          <w:color w:val="986801"/>
+          <w:kern w:val="0"/>
+          <w:szCs w:val="21"/>
+        </w:rPr>
+        <w:t>.outer</w:t>
+      </w:r>
+      <w:proofErr w:type="gramEnd"/>
+      <w:r>
+        <w:rPr>
+          <w:rFonts w:ascii="Consolas" w:eastAsia="宋体" w:hAnsi="Consolas" w:cs="宋体"/>
+          <w:color w:val="5C5C5C"/>
+          <w:kern w:val="0"/>
+          <w:szCs w:val="21"/>
+        </w:rPr>
+        <w:t> </w:t>
+      </w:r>
+      <w:r>
+        <w:rPr>
+          <w:rFonts w:ascii="Consolas" w:eastAsia="宋体" w:hAnsi="Consolas" w:cs="宋体"/>
+          <w:color w:val="986801"/>
+          <w:kern w:val="0"/>
+          <w:szCs w:val="21"/>
+        </w:rPr>
+        <w:t>.inner2</w:t>
+      </w:r>
+      <w:r>
+        <w:rPr>
+          <w:rFonts w:ascii="Consolas" w:eastAsia="宋体" w:hAnsi="Consolas" w:cs="宋体"/>
+          <w:color w:val="5C5C5C"/>
+          <w:kern w:val="0"/>
+          <w:szCs w:val="21"/>
+        </w:rPr>
+        <w:t>{</w:t>
+      </w:r>
+    </w:p>
+    <w:p>
+      <w:pPr>
+        <w:widowControl/>
+        <w:numPr>
+          <w:ilvl w:val="0"/>
+          <w:numId w:val="23"/>
+        </w:numPr>
+        <w:pBdr>
+          <w:left w:val="single" w:sz="18" w:space="0" w:color="6CE26C"/>
+        </w:pBdr>
+        <w:shd w:val="clear" w:color="auto" w:fill="FFFFFF"/>
+        <w:spacing w:before="100" w:beforeAutospacing="1" w:after="100" w:afterAutospacing="1" w:line="270" w:lineRule="atLeast"/>
+        <w:jc w:val="left"/>
+        <w:rPr>
+          <w:rFonts w:ascii="Consolas" w:eastAsia="宋体" w:hAnsi="Consolas" w:cs="宋体"/>
+          <w:color w:val="5C5C5C"/>
+          <w:kern w:val="0"/>
+          <w:szCs w:val="21"/>
+        </w:rPr>
+      </w:pPr>
+      <w:r>
+        <w:rPr>
+          <w:rFonts w:ascii="Consolas" w:eastAsia="宋体" w:hAnsi="Consolas" w:cs="宋体"/>
+          <w:color w:val="5C5C5C"/>
+          <w:kern w:val="0"/>
+          <w:szCs w:val="21"/>
+        </w:rPr>
+        <w:t>  </w:t>
+      </w:r>
+      <w:r>
+        <w:rPr>
+          <w:rFonts w:ascii="Consolas" w:eastAsia="宋体" w:hAnsi="Consolas" w:cs="宋体"/>
+          <w:color w:val="50A14F"/>
+          <w:kern w:val="0"/>
+          <w:szCs w:val="21"/>
+        </w:rPr>
+        <w:t>flex-grow</w:t>
+      </w:r>
+      <w:r>
+        <w:rPr>
+          <w:rFonts w:ascii="Consolas" w:eastAsia="宋体" w:hAnsi="Consolas" w:cs="宋体"/>
+          <w:color w:val="5C5C5C"/>
+          <w:kern w:val="0"/>
+          <w:szCs w:val="21"/>
+        </w:rPr>
+        <w:t>: </w:t>
+      </w:r>
+      <w:r>
+        <w:rPr>
+          <w:rFonts w:ascii="Consolas" w:eastAsia="宋体" w:hAnsi="Consolas" w:cs="宋体"/>
+          <w:color w:val="986801"/>
+          <w:kern w:val="0"/>
+          <w:szCs w:val="21"/>
+        </w:rPr>
+        <w:t>1</w:t>
+      </w:r>
+      <w:r>
+        <w:rPr>
+          <w:rFonts w:ascii="Consolas" w:eastAsia="宋体" w:hAnsi="Consolas" w:cs="宋体"/>
+          <w:color w:val="5C5C5C"/>
+          <w:kern w:val="0"/>
+          <w:szCs w:val="21"/>
+        </w:rPr>
+        <w:t>;</w:t>
+      </w:r>
+    </w:p>
+    <w:p>
+      <w:pPr>
+        <w:widowControl/>
+        <w:numPr>
+          <w:ilvl w:val="0"/>
+          <w:numId w:val="23"/>
+        </w:numPr>
+        <w:pBdr>
+          <w:left w:val="single" w:sz="18" w:space="0" w:color="6CE26C"/>
+        </w:pBdr>
+        <w:shd w:val="clear" w:color="auto" w:fill="F8F8F8"/>
+        <w:spacing w:before="100" w:beforeAutospacing="1" w:after="100" w:afterAutospacing="1" w:line="270" w:lineRule="atLeast"/>
+        <w:jc w:val="left"/>
+        <w:rPr>
+          <w:rFonts w:ascii="Consolas" w:eastAsia="宋体" w:hAnsi="Consolas" w:cs="宋体"/>
+          <w:color w:val="5C5C5C"/>
+          <w:kern w:val="0"/>
+          <w:szCs w:val="21"/>
+        </w:rPr>
+      </w:pPr>
+      <w:r>
+        <w:rPr>
+          <w:rFonts w:ascii="Consolas" w:eastAsia="宋体" w:hAnsi="Consolas" w:cs="宋体"/>
+          <w:color w:val="5C5C5C"/>
+          <w:kern w:val="0"/>
+          <w:szCs w:val="21"/>
+        </w:rPr>
+        <w:t>}</w:t>
+      </w:r>
+    </w:p>
+    <w:p>
+      <w:r>
+        <w:lastRenderedPageBreak/>
+        <w:drawing>
+          <wp:inline distT="0" distB="0" distL="0" distR="0" wp14:anchorId="21396A3E" wp14:editId="4744D874">
+            <wp:extent cx="3715268" cy="3867690"/>
+            <wp:effectExtent l="0" t="0" r="0" b="0"/>
+            <wp:docPr id="26" name="图片 26"/>
+            <wp:cNvGraphicFramePr>
+              <a:graphicFrameLocks xmlns:a="http://schemas.openxmlformats.org/drawingml/2006/main" noChangeAspect="1"/>
+            </wp:cNvGraphicFramePr>
+            <a:graphic xmlns:a="http://schemas.openxmlformats.org/drawingml/2006/main">
+              <a:graphicData uri="http://schemas.openxmlformats.org/drawingml/2006/picture">
+                <pic:pic xmlns:pic="http://schemas.openxmlformats.org/drawingml/2006/picture">
+                  <pic:nvPicPr>
+                    <pic:cNvPr id="1" name=""/>
+                    <pic:cNvPicPr/>
+                  </pic:nvPicPr>
+                  <pic:blipFill>
+                    <a:blip r:embed="rId30"/>
+                    <a:stretch>
+                      <a:fillRect/>
+                    </a:stretch>
+                  </pic:blipFill>
+                  <pic:spPr>
+                    <a:xfrm>
+                      <a:off x="0" y="0"/>
+                      <a:ext cx="3715268" cy="3867690"/>
+                    </a:xfrm>
+                    <a:prstGeom prst="rect">
+                      <a:avLst/>
+                    </a:prstGeom>
+                  </pic:spPr>
+                </pic:pic>
+              </a:graphicData>
+            </a:graphic>
+          </wp:inline>
+        </w:drawing>
+      </w:r>
+    </w:p>
+    <w:p/>
+    <w:p>
+      <w:pPr>
+        <w:pStyle w:val="2"/>
+      </w:pPr>
+      <w:r>
+        <w:t>3 flex-shrink</w:t>
+      </w:r>
+    </w:p>
+    <w:p>
+      <w:pPr>
+        <w:widowControl/>
+        <w:numPr>
+          <w:ilvl w:val="0"/>
+          <w:numId w:val="24"/>
+        </w:numPr>
+        <w:pBdr>
+          <w:left w:val="single" w:sz="18" w:space="0" w:color="6CE26C"/>
+        </w:pBdr>
+        <w:shd w:val="clear" w:color="auto" w:fill="F8F8F8"/>
+        <w:spacing w:before="100" w:beforeAutospacing="1" w:after="100" w:afterAutospacing="1" w:line="270" w:lineRule="atLeast"/>
+        <w:jc w:val="left"/>
+        <w:rPr>
+          <w:rFonts w:ascii="Consolas" w:eastAsia="宋体" w:hAnsi="Consolas" w:cs="宋体"/>
+          <w:color w:val="5C5C5C"/>
+          <w:kern w:val="0"/>
+          <w:szCs w:val="21"/>
+        </w:rPr>
+      </w:pPr>
+      <w:proofErr w:type="gramStart"/>
+      <w:r>
+        <w:rPr>
+          <w:rFonts w:ascii="Consolas" w:eastAsia="宋体" w:hAnsi="Consolas" w:cs="宋体"/>
+          <w:color w:val="986801"/>
+          <w:kern w:val="0"/>
+          <w:szCs w:val="21"/>
+        </w:rPr>
+        <w:t>.inner</w:t>
+      </w:r>
+      <w:proofErr w:type="gramEnd"/>
+      <w:r>
+        <w:rPr>
+          <w:rFonts w:ascii="Consolas" w:eastAsia="宋体" w:hAnsi="Consolas" w:cs="宋体"/>
+          <w:color w:val="986801"/>
+          <w:kern w:val="0"/>
+          <w:szCs w:val="21"/>
+        </w:rPr>
+        <w:t>1</w:t>
+      </w:r>
+      <w:r>
+        <w:rPr>
+          <w:rFonts w:ascii="Consolas" w:eastAsia="宋体" w:hAnsi="Consolas" w:cs="宋体"/>
+          <w:color w:val="5C5C5C"/>
+          <w:kern w:val="0"/>
+          <w:szCs w:val="21"/>
+        </w:rPr>
+        <w:t>, </w:t>
+      </w:r>
+      <w:r>
+        <w:rPr>
+          <w:rFonts w:ascii="Consolas" w:eastAsia="宋体" w:hAnsi="Consolas" w:cs="宋体"/>
+          <w:color w:val="986801"/>
+          <w:kern w:val="0"/>
+          <w:szCs w:val="21"/>
+        </w:rPr>
+        <w:t>.inner2</w:t>
+      </w:r>
+      <w:r>
+        <w:rPr>
+          <w:rFonts w:ascii="Consolas" w:eastAsia="宋体" w:hAnsi="Consolas" w:cs="宋体"/>
+          <w:color w:val="5C5C5C"/>
+          <w:kern w:val="0"/>
+          <w:szCs w:val="21"/>
+        </w:rPr>
+        <w:t>, </w:t>
+      </w:r>
+      <w:r>
+        <w:rPr>
+          <w:rFonts w:ascii="Consolas" w:eastAsia="宋体" w:hAnsi="Consolas" w:cs="宋体"/>
+          <w:color w:val="986801"/>
+          <w:kern w:val="0"/>
+          <w:szCs w:val="21"/>
+        </w:rPr>
+        <w:t>.inner3</w:t>
+      </w:r>
+      <w:r>
+        <w:rPr>
+          <w:rFonts w:ascii="Consolas" w:eastAsia="宋体" w:hAnsi="Consolas" w:cs="宋体"/>
+          <w:color w:val="5C5C5C"/>
+          <w:kern w:val="0"/>
+          <w:szCs w:val="21"/>
+        </w:rPr>
+        <w:t>, </w:t>
+      </w:r>
+      <w:r>
+        <w:rPr>
+          <w:rFonts w:ascii="Consolas" w:eastAsia="宋体" w:hAnsi="Consolas" w:cs="宋体"/>
+          <w:color w:val="986801"/>
+          <w:kern w:val="0"/>
+          <w:szCs w:val="21"/>
+        </w:rPr>
+        <w:t>.inner4</w:t>
+      </w:r>
+      <w:r>
+        <w:rPr>
+          <w:rFonts w:ascii="Consolas" w:eastAsia="宋体" w:hAnsi="Consolas" w:cs="宋体"/>
+          <w:color w:val="5C5C5C"/>
+          <w:kern w:val="0"/>
+          <w:szCs w:val="21"/>
+        </w:rPr>
+        <w:t>, </w:t>
+      </w:r>
+      <w:r>
+        <w:rPr>
+          <w:rFonts w:ascii="Consolas" w:eastAsia="宋体" w:hAnsi="Consolas" w:cs="宋体"/>
+          <w:color w:val="986801"/>
+          <w:kern w:val="0"/>
+          <w:szCs w:val="21"/>
+        </w:rPr>
+        <w:t>.inner5</w:t>
+      </w:r>
+      <w:r>
+        <w:rPr>
+          <w:rFonts w:ascii="Consolas" w:eastAsia="宋体" w:hAnsi="Consolas" w:cs="宋体"/>
+          <w:color w:val="5C5C5C"/>
+          <w:kern w:val="0"/>
+          <w:szCs w:val="21"/>
+        </w:rPr>
+        <w:t>, </w:t>
+      </w:r>
+      <w:r>
+        <w:rPr>
+          <w:rFonts w:ascii="Consolas" w:eastAsia="宋体" w:hAnsi="Consolas" w:cs="宋体"/>
+          <w:color w:val="986801"/>
+          <w:kern w:val="0"/>
+          <w:szCs w:val="21"/>
+        </w:rPr>
+        <w:t>.inner6</w:t>
+      </w:r>
+      <w:r>
+        <w:rPr>
+          <w:rFonts w:ascii="Consolas" w:eastAsia="宋体" w:hAnsi="Consolas" w:cs="宋体"/>
+          <w:color w:val="5C5C5C"/>
+          <w:kern w:val="0"/>
+          <w:szCs w:val="21"/>
+        </w:rPr>
+        <w:t>{</w:t>
+      </w:r>
+    </w:p>
+    <w:p>
+      <w:pPr>
+        <w:widowControl/>
+        <w:numPr>
+          <w:ilvl w:val="0"/>
+          <w:numId w:val="24"/>
+        </w:numPr>
+        <w:pBdr>
+          <w:left w:val="single" w:sz="18" w:space="0" w:color="6CE26C"/>
+        </w:pBdr>
+        <w:shd w:val="clear" w:color="auto" w:fill="FFFFFF"/>
+        <w:spacing w:before="100" w:beforeAutospacing="1" w:after="100" w:afterAutospacing="1" w:line="270" w:lineRule="atLeast"/>
+        <w:jc w:val="left"/>
+        <w:rPr>
+          <w:rFonts w:ascii="Consolas" w:eastAsia="宋体" w:hAnsi="Consolas" w:cs="宋体"/>
+          <w:color w:val="5C5C5C"/>
+          <w:kern w:val="0"/>
+          <w:szCs w:val="21"/>
+        </w:rPr>
+      </w:pPr>
+      <w:r>
+        <w:rPr>
+          <w:rFonts w:ascii="Consolas" w:eastAsia="宋体" w:hAnsi="Consolas" w:cs="宋体"/>
+          <w:color w:val="5C5C5C"/>
+          <w:kern w:val="0"/>
+          <w:szCs w:val="21"/>
+        </w:rPr>
+        <w:t>  </w:t>
+      </w:r>
+      <w:r>
+        <w:rPr>
+          <w:rFonts w:ascii="Consolas" w:eastAsia="宋体" w:hAnsi="Consolas" w:cs="宋体"/>
+          <w:color w:val="50A14F"/>
+          <w:kern w:val="0"/>
+          <w:szCs w:val="21"/>
+        </w:rPr>
+        <w:t>width</w:t>
+      </w:r>
+      <w:r>
+        <w:rPr>
+          <w:rFonts w:ascii="Consolas" w:eastAsia="宋体" w:hAnsi="Consolas" w:cs="宋体"/>
+          <w:color w:val="5C5C5C"/>
+          <w:kern w:val="0"/>
+          <w:szCs w:val="21"/>
+        </w:rPr>
+        <w:t>: </w:t>
+      </w:r>
+      <w:r>
+        <w:rPr>
+          <w:rFonts w:ascii="Consolas" w:eastAsia="宋体" w:hAnsi="Consolas" w:cs="宋体"/>
+          <w:color w:val="986801"/>
+          <w:kern w:val="0"/>
+          <w:szCs w:val="21"/>
+        </w:rPr>
+        <w:t>200px</w:t>
+      </w:r>
+      <w:r>
+        <w:rPr>
+          <w:rFonts w:ascii="Consolas" w:eastAsia="宋体" w:hAnsi="Consolas" w:cs="宋体"/>
+          <w:color w:val="5C5C5C"/>
+          <w:kern w:val="0"/>
+          <w:szCs w:val="21"/>
+        </w:rPr>
+        <w:t>;</w:t>
+      </w:r>
+    </w:p>
+    <w:p>
+      <w:pPr>
+        <w:widowControl/>
+        <w:numPr>
+          <w:ilvl w:val="0"/>
+          <w:numId w:val="24"/>
+        </w:numPr>
+        <w:pBdr>
+          <w:left w:val="single" w:sz="18" w:space="0" w:color="6CE26C"/>
+        </w:pBdr>
+        <w:shd w:val="clear" w:color="auto" w:fill="F8F8F8"/>
+        <w:spacing w:before="100" w:beforeAutospacing="1" w:after="100" w:afterAutospacing="1" w:line="270" w:lineRule="atLeast"/>
+        <w:jc w:val="left"/>
+        <w:rPr>
+          <w:rFonts w:ascii="Consolas" w:eastAsia="宋体" w:hAnsi="Consolas" w:cs="宋体"/>
+          <w:color w:val="5C5C5C"/>
+          <w:kern w:val="0"/>
+          <w:szCs w:val="21"/>
+        </w:rPr>
+      </w:pPr>
+      <w:r>
+        <w:rPr>
+          <w:rFonts w:ascii="Consolas" w:eastAsia="宋体" w:hAnsi="Consolas" w:cs="宋体"/>
+          <w:color w:val="5C5C5C"/>
+          <w:kern w:val="0"/>
+          <w:szCs w:val="21"/>
+        </w:rPr>
+        <w:t>  </w:t>
+      </w:r>
+      <w:r>
+        <w:rPr>
+          <w:rFonts w:ascii="Consolas" w:eastAsia="宋体" w:hAnsi="Consolas" w:cs="宋体"/>
+          <w:color w:val="50A14F"/>
+          <w:kern w:val="0"/>
+          <w:szCs w:val="21"/>
+        </w:rPr>
+        <w:t>height</w:t>
+      </w:r>
+      <w:r>
+        <w:rPr>
+          <w:rFonts w:ascii="Consolas" w:eastAsia="宋体" w:hAnsi="Consolas" w:cs="宋体"/>
+          <w:color w:val="5C5C5C"/>
+          <w:kern w:val="0"/>
+          <w:szCs w:val="21"/>
+        </w:rPr>
+        <w:t>: </w:t>
+      </w:r>
+      <w:r>
+        <w:rPr>
+          <w:rFonts w:ascii="Consolas" w:eastAsia="宋体" w:hAnsi="Consolas" w:cs="宋体"/>
+          <w:color w:val="986801"/>
+          <w:kern w:val="0"/>
+          <w:szCs w:val="21"/>
+        </w:rPr>
+        <w:t>100px</w:t>
+      </w:r>
+      <w:r>
+        <w:rPr>
+          <w:rFonts w:ascii="Consolas" w:eastAsia="宋体" w:hAnsi="Consolas" w:cs="宋体"/>
+          <w:color w:val="5C5C5C"/>
+          <w:kern w:val="0"/>
+          <w:szCs w:val="21"/>
+        </w:rPr>
+        <w:t>;</w:t>
+      </w:r>
+    </w:p>
+    <w:p>
+      <w:pPr>
+        <w:widowControl/>
+        <w:numPr>
+          <w:ilvl w:val="0"/>
+          <w:numId w:val="24"/>
+        </w:numPr>
+        <w:pBdr>
+          <w:left w:val="single" w:sz="18" w:space="0" w:color="6CE26C"/>
+        </w:pBdr>
+        <w:shd w:val="clear" w:color="auto" w:fill="FFFFFF"/>
+        <w:spacing w:before="100" w:beforeAutospacing="1" w:after="100" w:afterAutospacing="1" w:line="270" w:lineRule="atLeast"/>
+        <w:jc w:val="left"/>
+        <w:rPr>
+          <w:rFonts w:ascii="Consolas" w:eastAsia="宋体" w:hAnsi="Consolas" w:cs="宋体"/>
+          <w:color w:val="5C5C5C"/>
+          <w:kern w:val="0"/>
+          <w:szCs w:val="21"/>
+        </w:rPr>
+      </w:pPr>
+      <w:r>
+        <w:rPr>
+          <w:rFonts w:ascii="Consolas" w:eastAsia="宋体" w:hAnsi="Consolas" w:cs="宋体"/>
+          <w:color w:val="5C5C5C"/>
+          <w:kern w:val="0"/>
+          <w:szCs w:val="21"/>
+        </w:rPr>
+        <w:t>  </w:t>
+      </w:r>
+      <w:r>
+        <w:rPr>
+          <w:rFonts w:ascii="Consolas" w:eastAsia="宋体" w:hAnsi="Consolas" w:cs="宋体"/>
+          <w:color w:val="50A14F"/>
+          <w:kern w:val="0"/>
+          <w:szCs w:val="21"/>
+        </w:rPr>
+        <w:t>background-color</w:t>
+      </w:r>
+      <w:r>
+        <w:rPr>
+          <w:rFonts w:ascii="Consolas" w:eastAsia="宋体" w:hAnsi="Consolas" w:cs="宋体"/>
+          <w:color w:val="5C5C5C"/>
+          <w:kern w:val="0"/>
+          <w:szCs w:val="21"/>
+        </w:rPr>
+        <w:t>: pink;</w:t>
+      </w:r>
+    </w:p>
+    <w:p>
+      <w:pPr>
+        <w:widowControl/>
+        <w:numPr>
+          <w:ilvl w:val="0"/>
+          <w:numId w:val="24"/>
+        </w:numPr>
+        <w:pBdr>
+          <w:left w:val="single" w:sz="18" w:space="0" w:color="6CE26C"/>
+        </w:pBdr>
+        <w:shd w:val="clear" w:color="auto" w:fill="F8F8F8"/>
+        <w:spacing w:before="100" w:beforeAutospacing="1" w:after="100" w:afterAutospacing="1" w:line="270" w:lineRule="atLeast"/>
+        <w:jc w:val="left"/>
+        <w:rPr>
+          <w:rFonts w:ascii="Consolas" w:eastAsia="宋体" w:hAnsi="Consolas" w:cs="宋体"/>
+          <w:color w:val="5C5C5C"/>
+          <w:kern w:val="0"/>
+          <w:szCs w:val="21"/>
+        </w:rPr>
+      </w:pPr>
+      <w:r>
+        <w:rPr>
+          <w:rFonts w:ascii="Consolas" w:eastAsia="宋体" w:hAnsi="Consolas" w:cs="宋体"/>
+          <w:color w:val="5C5C5C"/>
+          <w:kern w:val="0"/>
+          <w:szCs w:val="21"/>
+        </w:rPr>
+        <w:t>  </w:t>
+      </w:r>
+      <w:r>
+        <w:rPr>
+          <w:rFonts w:ascii="Consolas" w:eastAsia="宋体" w:hAnsi="Consolas" w:cs="宋体"/>
+          <w:color w:val="50A14F"/>
+          <w:kern w:val="0"/>
+          <w:szCs w:val="21"/>
+        </w:rPr>
+        <w:t>border</w:t>
+      </w:r>
+      <w:r>
+        <w:rPr>
+          <w:rFonts w:ascii="Consolas" w:eastAsia="宋体" w:hAnsi="Consolas" w:cs="宋体"/>
+          <w:color w:val="5C5C5C"/>
+          <w:kern w:val="0"/>
+          <w:szCs w:val="21"/>
+        </w:rPr>
+        <w:t>: </w:t>
+      </w:r>
+      <w:r>
+        <w:rPr>
+          <w:rFonts w:ascii="Consolas" w:eastAsia="宋体" w:hAnsi="Consolas" w:cs="宋体"/>
+          <w:color w:val="986801"/>
+          <w:kern w:val="0"/>
+          <w:szCs w:val="21"/>
+        </w:rPr>
+        <w:t>1px</w:t>
+      </w:r>
+      <w:r>
+        <w:rPr>
+          <w:rFonts w:ascii="Consolas" w:eastAsia="宋体" w:hAnsi="Consolas" w:cs="宋体"/>
+          <w:color w:val="5C5C5C"/>
+          <w:kern w:val="0"/>
+          <w:szCs w:val="21"/>
+        </w:rPr>
+        <w:t> solid </w:t>
+      </w:r>
+      <w:r>
+        <w:rPr>
+          <w:rFonts w:ascii="Consolas" w:eastAsia="宋体" w:hAnsi="Consolas" w:cs="宋体"/>
+          <w:color w:val="986801"/>
+          <w:kern w:val="0"/>
+          <w:szCs w:val="21"/>
+        </w:rPr>
+        <w:t>#e4e4e4</w:t>
+      </w:r>
+      <w:r>
+        <w:rPr>
+          <w:rFonts w:ascii="Consolas" w:eastAsia="宋体" w:hAnsi="Consolas" w:cs="宋体"/>
+          <w:color w:val="5C5C5C"/>
+          <w:kern w:val="0"/>
+          <w:szCs w:val="21"/>
+        </w:rPr>
+        <w:t>;</w:t>
+      </w:r>
+    </w:p>
+    <w:p>
+      <w:pPr>
+        <w:widowControl/>
+        <w:numPr>
+          <w:ilvl w:val="0"/>
+          <w:numId w:val="24"/>
+        </w:numPr>
+        <w:pBdr>
+          <w:left w:val="single" w:sz="18" w:space="0" w:color="6CE26C"/>
+        </w:pBdr>
+        <w:shd w:val="clear" w:color="auto" w:fill="FFFFFF"/>
+        <w:spacing w:before="100" w:beforeAutospacing="1" w:after="100" w:afterAutospacing="1" w:line="270" w:lineRule="atLeast"/>
+        <w:jc w:val="left"/>
+        <w:rPr>
+          <w:rFonts w:ascii="Consolas" w:eastAsia="宋体" w:hAnsi="Consolas" w:cs="宋体"/>
+          <w:color w:val="5C5C5C"/>
+          <w:kern w:val="0"/>
+          <w:szCs w:val="21"/>
+        </w:rPr>
+      </w:pPr>
+      <w:r>
+        <w:rPr>
+          <w:rFonts w:ascii="Consolas" w:eastAsia="宋体" w:hAnsi="Consolas" w:cs="宋体"/>
+          <w:color w:val="5C5C5C"/>
+          <w:kern w:val="0"/>
+          <w:szCs w:val="21"/>
+        </w:rPr>
+        <w:t>}</w:t>
+      </w:r>
+    </w:p>
+    <w:p>
+      <w:pPr>
+        <w:widowControl/>
+        <w:numPr>
+          <w:ilvl w:val="0"/>
+          <w:numId w:val="24"/>
+        </w:numPr>
+        <w:pBdr>
+          <w:left w:val="single" w:sz="18" w:space="0" w:color="6CE26C"/>
+        </w:pBdr>
+        <w:shd w:val="clear" w:color="auto" w:fill="F8F8F8"/>
+        <w:spacing w:before="100" w:beforeAutospacing="1" w:after="100" w:afterAutospacing="1" w:line="270" w:lineRule="atLeast"/>
+        <w:jc w:val="left"/>
+        <w:rPr>
+          <w:rFonts w:ascii="Consolas" w:eastAsia="宋体" w:hAnsi="Consolas" w:cs="宋体"/>
+          <w:color w:val="5C5C5C"/>
+          <w:kern w:val="0"/>
+          <w:szCs w:val="21"/>
+        </w:rPr>
+      </w:pPr>
+    </w:p>
+    <w:p>
+      <w:pPr>
+        <w:widowControl/>
+        <w:numPr>
+          <w:ilvl w:val="0"/>
+          <w:numId w:val="24"/>
+        </w:numPr>
+        <w:pBdr>
+          <w:left w:val="single" w:sz="18" w:space="0" w:color="6CE26C"/>
+        </w:pBdr>
+        <w:shd w:val="clear" w:color="auto" w:fill="FFFFFF"/>
+        <w:spacing w:before="100" w:beforeAutospacing="1" w:after="100" w:afterAutospacing="1" w:line="270" w:lineRule="atLeast"/>
+        <w:jc w:val="left"/>
+        <w:rPr>
+          <w:rFonts w:ascii="Consolas" w:eastAsia="宋体" w:hAnsi="Consolas" w:cs="宋体"/>
+          <w:color w:val="5C5C5C"/>
+          <w:kern w:val="0"/>
+          <w:szCs w:val="21"/>
+        </w:rPr>
+      </w:pPr>
+      <w:proofErr w:type="gramStart"/>
+      <w:r>
+        <w:rPr>
+          <w:rFonts w:ascii="Consolas" w:eastAsia="宋体" w:hAnsi="Consolas" w:cs="宋体"/>
+          <w:color w:val="986801"/>
+          <w:kern w:val="0"/>
+          <w:szCs w:val="21"/>
+        </w:rPr>
+        <w:t>.inner</w:t>
+      </w:r>
+      <w:proofErr w:type="gramEnd"/>
+      <w:r>
+        <w:rPr>
+          <w:rFonts w:ascii="Consolas" w:eastAsia="宋体" w:hAnsi="Consolas" w:cs="宋体"/>
+          <w:color w:val="986801"/>
+          <w:kern w:val="0"/>
+          <w:szCs w:val="21"/>
+        </w:rPr>
+        <w:t>1</w:t>
+      </w:r>
+      <w:r>
+        <w:rPr>
+          <w:rFonts w:ascii="Consolas" w:eastAsia="宋体" w:hAnsi="Consolas" w:cs="宋体"/>
+          <w:color w:val="5C5C5C"/>
+          <w:kern w:val="0"/>
+          <w:szCs w:val="21"/>
+        </w:rPr>
+        <w:t>{</w:t>
+      </w:r>
+    </w:p>
+    <w:p>
+      <w:pPr>
+        <w:widowControl/>
+        <w:numPr>
+          <w:ilvl w:val="0"/>
+          <w:numId w:val="24"/>
+        </w:numPr>
+        <w:pBdr>
+          <w:left w:val="single" w:sz="18" w:space="0" w:color="6CE26C"/>
+        </w:pBdr>
+        <w:shd w:val="clear" w:color="auto" w:fill="F8F8F8"/>
+        <w:spacing w:before="100" w:beforeAutospacing="1" w:after="100" w:afterAutospacing="1" w:line="270" w:lineRule="atLeast"/>
+        <w:jc w:val="left"/>
+        <w:rPr>
+          <w:rFonts w:ascii="Consolas" w:eastAsia="宋体" w:hAnsi="Consolas" w:cs="宋体"/>
+          <w:color w:val="5C5C5C"/>
+          <w:kern w:val="0"/>
+          <w:szCs w:val="21"/>
+        </w:rPr>
+      </w:pPr>
+      <w:r>
+        <w:rPr>
+          <w:rFonts w:ascii="Consolas" w:eastAsia="宋体" w:hAnsi="Consolas" w:cs="宋体"/>
+          <w:color w:val="5C5C5C"/>
+          <w:kern w:val="0"/>
+          <w:szCs w:val="21"/>
+        </w:rPr>
+        <w:t>  </w:t>
+      </w:r>
+      <w:r>
+        <w:rPr>
+          <w:rFonts w:ascii="Consolas" w:eastAsia="宋体" w:hAnsi="Consolas" w:cs="宋体"/>
+          <w:color w:val="50A14F"/>
+          <w:kern w:val="0"/>
+          <w:szCs w:val="21"/>
+        </w:rPr>
+        <w:t>flex-shrink</w:t>
+      </w:r>
+      <w:r>
+        <w:rPr>
+          <w:rFonts w:ascii="Consolas" w:eastAsia="宋体" w:hAnsi="Consolas" w:cs="宋体"/>
+          <w:color w:val="5C5C5C"/>
+          <w:kern w:val="0"/>
+          <w:szCs w:val="21"/>
+        </w:rPr>
+        <w:t>: </w:t>
+      </w:r>
+      <w:r>
+        <w:rPr>
+          <w:rFonts w:ascii="Consolas" w:eastAsia="宋体" w:hAnsi="Consolas" w:cs="宋体"/>
+          <w:color w:val="986801"/>
+          <w:kern w:val="0"/>
+          <w:szCs w:val="21"/>
+        </w:rPr>
+        <w:t>0</w:t>
+      </w:r>
+      <w:r>
+        <w:rPr>
+          <w:rFonts w:ascii="Consolas" w:eastAsia="宋体" w:hAnsi="Consolas" w:cs="宋体"/>
+          <w:color w:val="5C5C5C"/>
+          <w:kern w:val="0"/>
+          <w:szCs w:val="21"/>
+        </w:rPr>
+        <w:t>;</w:t>
+      </w:r>
+    </w:p>
+    <w:p>
+      <w:pPr>
+        <w:widowControl/>
+        <w:numPr>
+          <w:ilvl w:val="0"/>
+          <w:numId w:val="24"/>
+        </w:numPr>
+        <w:pBdr>
+          <w:left w:val="single" w:sz="18" w:space="0" w:color="6CE26C"/>
+        </w:pBdr>
+        <w:shd w:val="clear" w:color="auto" w:fill="FFFFFF"/>
+        <w:spacing w:before="100" w:beforeAutospacing="1" w:after="100" w:afterAutospacing="1" w:line="270" w:lineRule="atLeast"/>
+        <w:jc w:val="left"/>
+        <w:rPr>
+          <w:rFonts w:ascii="Consolas" w:eastAsia="宋体" w:hAnsi="Consolas" w:cs="宋体"/>
+          <w:color w:val="5C5C5C"/>
+          <w:kern w:val="0"/>
+          <w:szCs w:val="21"/>
+        </w:rPr>
+      </w:pPr>
+      <w:r>
+        <w:rPr>
+          <w:rFonts w:ascii="Consolas" w:eastAsia="宋体" w:hAnsi="Consolas" w:cs="宋体"/>
+          <w:color w:val="5C5C5C"/>
+          <w:kern w:val="0"/>
+          <w:szCs w:val="21"/>
+        </w:rPr>
+        <w:t>}</w:t>
+      </w:r>
+    </w:p>
+    <w:p>
+      <w:pPr>
+        <w:pStyle w:val="a3"/>
+        <w:ind w:left="360" w:firstLineChars="0" w:firstLine="0"/>
+      </w:pPr>
+      <w:r>
+        <w:rPr>
+          <w:rFonts w:hint="eastAsia"/>
+        </w:rPr>
+        <w:t>.</w:t>
+      </w:r>
+      <w:r>
+        <w:t>inner1</w:t>
+      </w:r>
+      <w:r>
+        <w:rPr>
+          <w:rFonts w:hint="eastAsia"/>
+        </w:rPr>
+        <w:t>设置为0不允许缩小</w:t>
+      </w:r>
+    </w:p>
+    <w:p>
+      <w:pPr>
+        <w:pStyle w:val="a3"/>
+        <w:ind w:left="360" w:firstLineChars="0" w:firstLine="0"/>
+        <w:rPr>
+          <w:rFonts w:hint="eastAsia"/>
+        </w:rPr>
+      </w:pPr>
+      <w:r>
+        <w:lastRenderedPageBreak/>
+        <w:drawing>
+          <wp:inline distT="0" distB="0" distL="0" distR="0" wp14:anchorId="2C5D9A4C" wp14:editId="5224111E">
+            <wp:extent cx="3677163" cy="3820058"/>
+            <wp:effectExtent l="0" t="0" r="0" b="9525"/>
+            <wp:docPr id="27" name="图片 27"/>
+            <wp:cNvGraphicFramePr>
+              <a:graphicFrameLocks xmlns:a="http://schemas.openxmlformats.org/drawingml/2006/main" noChangeAspect="1"/>
+            </wp:cNvGraphicFramePr>
+            <a:graphic xmlns:a="http://schemas.openxmlformats.org/drawingml/2006/main">
+              <a:graphicData uri="http://schemas.openxmlformats.org/drawingml/2006/picture">
+                <pic:pic xmlns:pic="http://schemas.openxmlformats.org/drawingml/2006/picture">
+                  <pic:nvPicPr>
+                    <pic:cNvPr id="1" name=""/>
+                    <pic:cNvPicPr/>
+                  </pic:nvPicPr>
+                  <pic:blipFill>
+                    <a:blip r:embed="rId31"/>
+                    <a:stretch>
+                      <a:fillRect/>
+                    </a:stretch>
+                  </pic:blipFill>
+                  <pic:spPr>
+                    <a:xfrm>
+                      <a:off x="0" y="0"/>
+                      <a:ext cx="3677163" cy="3820058"/>
+                    </a:xfrm>
+                    <a:prstGeom prst="rect">
+                      <a:avLst/>
+                    </a:prstGeom>
+                  </pic:spPr>
+                </pic:pic>
+              </a:graphicData>
+            </a:graphic>
+          </wp:inline>
+        </w:drawing>
+      </w:r>
+    </w:p>
     <w:sectPr>
       <w:pgSz w:w="11906" w:h="16838"/>
       <w:pgMar w:top="1440" w:right="1800" w:bottom="1440" w:left="1800" w:header="851" w:footer="992" w:gutter="0"/>
@@ -6899,6 +9600,119 @@
     </w:lvl>
   </w:abstractNum>
   <w:abstractNum w:abstractNumId="2" w15:restartNumberingAfterBreak="0">
+    <w:nsid w:val="02581F78"/>
+    <w:multiLevelType w:val="multilevel"/>
+    <w:tmpl w:val="C74E8D5C"/>
+    <w:lvl w:ilvl="0">
+      <w:start w:val="1"/>
+      <w:numFmt w:val="decimal"/>
+      <w:lvlText w:val="%1."/>
+      <w:lvlJc w:val="left"/>
+      <w:pPr>
+        <w:tabs>
+          <w:tab w:val="num" w:pos="720"/>
+        </w:tabs>
+        <w:ind w:left="720" w:hanging="360"/>
+      </w:pPr>
+    </w:lvl>
+    <w:lvl w:ilvl="1" w:tentative="1">
+      <w:start w:val="1"/>
+      <w:numFmt w:val="decimal"/>
+      <w:lvlText w:val="%2."/>
+      <w:lvlJc w:val="left"/>
+      <w:pPr>
+        <w:tabs>
+          <w:tab w:val="num" w:pos="1440"/>
+        </w:tabs>
+        <w:ind w:left="1440" w:hanging="360"/>
+      </w:pPr>
+    </w:lvl>
+    <w:lvl w:ilvl="2" w:tentative="1">
+      <w:start w:val="1"/>
+      <w:numFmt w:val="decimal"/>
+      <w:lvlText w:val="%3."/>
+      <w:lvlJc w:val="left"/>
+      <w:pPr>
+        <w:tabs>
+          <w:tab w:val="num" w:pos="2160"/>
+        </w:tabs>
+        <w:ind w:left="2160" w:hanging="360"/>
+      </w:pPr>
+    </w:lvl>
+    <w:lvl w:ilvl="3" w:tentative="1">
+      <w:start w:val="1"/>
+      <w:numFmt w:val="decimal"/>
+      <w:lvlText w:val="%4."/>
+      <w:lvlJc w:val="left"/>
+      <w:pPr>
+        <w:tabs>
+          <w:tab w:val="num" w:pos="2880"/>
+        </w:tabs>
+        <w:ind w:left="2880" w:hanging="360"/>
+      </w:pPr>
+    </w:lvl>
+    <w:lvl w:ilvl="4" w:tentative="1">
+      <w:start w:val="1"/>
+      <w:numFmt w:val="decimal"/>
+      <w:lvlText w:val="%5."/>
+      <w:lvlJc w:val="left"/>
+      <w:pPr>
+        <w:tabs>
+          <w:tab w:val="num" w:pos="3600"/>
+        </w:tabs>
+        <w:ind w:left="3600" w:hanging="360"/>
+      </w:pPr>
+    </w:lvl>
+    <w:lvl w:ilvl="5" w:tentative="1">
+      <w:start w:val="1"/>
+      <w:numFmt w:val="decimal"/>
+      <w:lvlText w:val="%6."/>
+      <w:lvlJc w:val="left"/>
+      <w:pPr>
+        <w:tabs>
+          <w:tab w:val="num" w:pos="4320"/>
+        </w:tabs>
+        <w:ind w:left="4320" w:hanging="360"/>
+      </w:pPr>
+    </w:lvl>
+    <w:lvl w:ilvl="6" w:tentative="1">
+      <w:start w:val="1"/>
+      <w:numFmt w:val="decimal"/>
+      <w:lvlText w:val="%7."/>
+      <w:lvlJc w:val="left"/>
+      <w:pPr>
+        <w:tabs>
+          <w:tab w:val="num" w:pos="5040"/>
+        </w:tabs>
+        <w:ind w:left="5040" w:hanging="360"/>
+      </w:pPr>
+    </w:lvl>
+    <w:lvl w:ilvl="7" w:tentative="1">
+      <w:start w:val="1"/>
+      <w:numFmt w:val="decimal"/>
+      <w:lvlText w:val="%8."/>
+      <w:lvlJc w:val="left"/>
+      <w:pPr>
+        <w:tabs>
+          <w:tab w:val="num" w:pos="5760"/>
+        </w:tabs>
+        <w:ind w:left="5760" w:hanging="360"/>
+      </w:pPr>
+    </w:lvl>
+    <w:lvl w:ilvl="8" w:tentative="1">
+      <w:start w:val="1"/>
+      <w:numFmt w:val="decimal"/>
+      <w:lvlText w:val="%9."/>
+      <w:lvlJc w:val="left"/>
+      <w:pPr>
+        <w:tabs>
+          <w:tab w:val="num" w:pos="6480"/>
+        </w:tabs>
+        <w:ind w:left="6480" w:hanging="360"/>
+      </w:pPr>
+    </w:lvl>
+  </w:abstractNum>
+  <w:abstractNum w:abstractNumId="3" w15:restartNumberingAfterBreak="0">
     <w:nsid w:val="06F804C0"/>
     <w:multiLevelType w:val="hybridMultilevel"/>
     <w:tmpl w:val="F2DEFA0C"/>
@@ -6987,7 +9801,7 @@
       </w:pPr>
     </w:lvl>
   </w:abstractNum>
-  <w:abstractNum w:abstractNumId="3" w15:restartNumberingAfterBreak="0">
+  <w:abstractNum w:abstractNumId="4" w15:restartNumberingAfterBreak="0">
     <w:nsid w:val="15422762"/>
     <w:multiLevelType w:val="hybridMultilevel"/>
     <w:tmpl w:val="24D41BDA"/>
@@ -7076,7 +9890,7 @@
       </w:pPr>
     </w:lvl>
   </w:abstractNum>
-  <w:abstractNum w:abstractNumId="4" w15:restartNumberingAfterBreak="0">
+  <w:abstractNum w:abstractNumId="5" w15:restartNumberingAfterBreak="0">
     <w:nsid w:val="15A7644F"/>
     <w:multiLevelType w:val="hybridMultilevel"/>
     <w:tmpl w:val="3E44088E"/>
@@ -7165,7 +9979,209 @@
       </w:pPr>
     </w:lvl>
   </w:abstractNum>
-  <w:abstractNum w:abstractNumId="5" w15:restartNumberingAfterBreak="0">
+  <w:abstractNum w:abstractNumId="6" w15:restartNumberingAfterBreak="0">
+    <w:nsid w:val="1AFA1343"/>
+    <w:multiLevelType w:val="multilevel"/>
+    <w:tmpl w:val="668C9A64"/>
+    <w:lvl w:ilvl="0">
+      <w:start w:val="1"/>
+      <w:numFmt w:val="decimal"/>
+      <w:lvlText w:val="%1."/>
+      <w:lvlJc w:val="left"/>
+      <w:pPr>
+        <w:tabs>
+          <w:tab w:val="num" w:pos="720"/>
+        </w:tabs>
+        <w:ind w:left="720" w:hanging="360"/>
+      </w:pPr>
+    </w:lvl>
+    <w:lvl w:ilvl="1" w:tentative="1">
+      <w:start w:val="1"/>
+      <w:numFmt w:val="decimal"/>
+      <w:lvlText w:val="%2."/>
+      <w:lvlJc w:val="left"/>
+      <w:pPr>
+        <w:tabs>
+          <w:tab w:val="num" w:pos="1440"/>
+        </w:tabs>
+        <w:ind w:left="1440" w:hanging="360"/>
+      </w:pPr>
+    </w:lvl>
+    <w:lvl w:ilvl="2" w:tentative="1">
+      <w:start w:val="1"/>
+      <w:numFmt w:val="decimal"/>
+      <w:lvlText w:val="%3."/>
+      <w:lvlJc w:val="left"/>
+      <w:pPr>
+        <w:tabs>
+          <w:tab w:val="num" w:pos="2160"/>
+        </w:tabs>
+        <w:ind w:left="2160" w:hanging="360"/>
+      </w:pPr>
+    </w:lvl>
+    <w:lvl w:ilvl="3" w:tentative="1">
+      <w:start w:val="1"/>
+      <w:numFmt w:val="decimal"/>
+      <w:lvlText w:val="%4."/>
+      <w:lvlJc w:val="left"/>
+      <w:pPr>
+        <w:tabs>
+          <w:tab w:val="num" w:pos="2880"/>
+        </w:tabs>
+        <w:ind w:left="2880" w:hanging="360"/>
+      </w:pPr>
+    </w:lvl>
+    <w:lvl w:ilvl="4" w:tentative="1">
+      <w:start w:val="1"/>
+      <w:numFmt w:val="decimal"/>
+      <w:lvlText w:val="%5."/>
+      <w:lvlJc w:val="left"/>
+      <w:pPr>
+        <w:tabs>
+          <w:tab w:val="num" w:pos="3600"/>
+        </w:tabs>
+        <w:ind w:left="3600" w:hanging="360"/>
+      </w:pPr>
+    </w:lvl>
+    <w:lvl w:ilvl="5" w:tentative="1">
+      <w:start w:val="1"/>
+      <w:numFmt w:val="decimal"/>
+      <w:lvlText w:val="%6."/>
+      <w:lvlJc w:val="left"/>
+      <w:pPr>
+        <w:tabs>
+          <w:tab w:val="num" w:pos="4320"/>
+        </w:tabs>
+        <w:ind w:left="4320" w:hanging="360"/>
+      </w:pPr>
+    </w:lvl>
+    <w:lvl w:ilvl="6" w:tentative="1">
+      <w:start w:val="1"/>
+      <w:numFmt w:val="decimal"/>
+      <w:lvlText w:val="%7."/>
+      <w:lvlJc w:val="left"/>
+      <w:pPr>
+        <w:tabs>
+          <w:tab w:val="num" w:pos="5040"/>
+        </w:tabs>
+        <w:ind w:left="5040" w:hanging="360"/>
+      </w:pPr>
+    </w:lvl>
+    <w:lvl w:ilvl="7" w:tentative="1">
+      <w:start w:val="1"/>
+      <w:numFmt w:val="decimal"/>
+      <w:lvlText w:val="%8."/>
+      <w:lvlJc w:val="left"/>
+      <w:pPr>
+        <w:tabs>
+          <w:tab w:val="num" w:pos="5760"/>
+        </w:tabs>
+        <w:ind w:left="5760" w:hanging="360"/>
+      </w:pPr>
+    </w:lvl>
+    <w:lvl w:ilvl="8" w:tentative="1">
+      <w:start w:val="1"/>
+      <w:numFmt w:val="decimal"/>
+      <w:lvlText w:val="%9."/>
+      <w:lvlJc w:val="left"/>
+      <w:pPr>
+        <w:tabs>
+          <w:tab w:val="num" w:pos="6480"/>
+        </w:tabs>
+        <w:ind w:left="6480" w:hanging="360"/>
+      </w:pPr>
+    </w:lvl>
+  </w:abstractNum>
+  <w:abstractNum w:abstractNumId="7" w15:restartNumberingAfterBreak="0">
+    <w:nsid w:val="2E1D5B39"/>
+    <w:multiLevelType w:val="hybridMultilevel"/>
+    <w:tmpl w:val="3B76AE62"/>
+    <w:lvl w:ilvl="0" w:tplc="61846348">
+      <w:start w:val="1"/>
+      <w:numFmt w:val="decimal"/>
+      <w:lvlText w:val="%1."/>
+      <w:lvlJc w:val="left"/>
+      <w:pPr>
+        <w:ind w:left="360" w:hanging="360"/>
+      </w:pPr>
+      <w:rPr>
+        <w:rFonts w:hint="default"/>
+      </w:rPr>
+    </w:lvl>
+    <w:lvl w:ilvl="1" w:tplc="04090019" w:tentative="1">
+      <w:start w:val="1"/>
+      <w:numFmt w:val="lowerLetter"/>
+      <w:lvlText w:val="%2)"/>
+      <w:lvlJc w:val="left"/>
+      <w:pPr>
+        <w:ind w:left="840" w:hanging="420"/>
+      </w:pPr>
+    </w:lvl>
+    <w:lvl w:ilvl="2" w:tplc="0409001B" w:tentative="1">
+      <w:start w:val="1"/>
+      <w:numFmt w:val="lowerRoman"/>
+      <w:lvlText w:val="%3."/>
+      <w:lvlJc w:val="right"/>
+      <w:pPr>
+        <w:ind w:left="1260" w:hanging="420"/>
+      </w:pPr>
+    </w:lvl>
+    <w:lvl w:ilvl="3" w:tplc="0409000F" w:tentative="1">
+      <w:start w:val="1"/>
+      <w:numFmt w:val="decimal"/>
+      <w:lvlText w:val="%4."/>
+      <w:lvlJc w:val="left"/>
+      <w:pPr>
+        <w:ind w:left="1680" w:hanging="420"/>
+      </w:pPr>
+    </w:lvl>
+    <w:lvl w:ilvl="4" w:tplc="04090019" w:tentative="1">
+      <w:start w:val="1"/>
+      <w:numFmt w:val="lowerLetter"/>
+      <w:lvlText w:val="%5)"/>
+      <w:lvlJc w:val="left"/>
+      <w:pPr>
+        <w:ind w:left="2100" w:hanging="420"/>
+      </w:pPr>
+    </w:lvl>
+    <w:lvl w:ilvl="5" w:tplc="0409001B" w:tentative="1">
+      <w:start w:val="1"/>
+      <w:numFmt w:val="lowerRoman"/>
+      <w:lvlText w:val="%6."/>
+      <w:lvlJc w:val="right"/>
+      <w:pPr>
+        <w:ind w:left="2520" w:hanging="420"/>
+      </w:pPr>
+    </w:lvl>
+    <w:lvl w:ilvl="6" w:tplc="0409000F" w:tentative="1">
+      <w:start w:val="1"/>
+      <w:numFmt w:val="decimal"/>
+      <w:lvlText w:val="%7."/>
+      <w:lvlJc w:val="left"/>
+      <w:pPr>
+        <w:ind w:left="2940" w:hanging="420"/>
+      </w:pPr>
+    </w:lvl>
+    <w:lvl w:ilvl="7" w:tplc="04090019" w:tentative="1">
+      <w:start w:val="1"/>
+      <w:numFmt w:val="lowerLetter"/>
+      <w:lvlText w:val="%8)"/>
+      <w:lvlJc w:val="left"/>
+      <w:pPr>
+        <w:ind w:left="3360" w:hanging="420"/>
+      </w:pPr>
+    </w:lvl>
+    <w:lvl w:ilvl="8" w:tplc="0409001B" w:tentative="1">
+      <w:start w:val="1"/>
+      <w:numFmt w:val="lowerRoman"/>
+      <w:lvlText w:val="%9."/>
+      <w:lvlJc w:val="right"/>
+      <w:pPr>
+        <w:ind w:left="3780" w:hanging="420"/>
+      </w:pPr>
+    </w:lvl>
+  </w:abstractNum>
+  <w:abstractNum w:abstractNumId="8" w15:restartNumberingAfterBreak="0">
     <w:nsid w:val="32441304"/>
     <w:multiLevelType w:val="hybridMultilevel"/>
     <w:tmpl w:val="A934B270"/>
@@ -7254,7 +10270,7 @@
       </w:pPr>
     </w:lvl>
   </w:abstractNum>
-  <w:abstractNum w:abstractNumId="6" w15:restartNumberingAfterBreak="0">
+  <w:abstractNum w:abstractNumId="9" w15:restartNumberingAfterBreak="0">
     <w:nsid w:val="3B5024BC"/>
     <w:multiLevelType w:val="hybridMultilevel"/>
     <w:tmpl w:val="D584C32A"/>
@@ -7343,7 +10359,96 @@
       </w:pPr>
     </w:lvl>
   </w:abstractNum>
-  <w:abstractNum w:abstractNumId="7" w15:restartNumberingAfterBreak="0">
+  <w:abstractNum w:abstractNumId="10" w15:restartNumberingAfterBreak="0">
+    <w:nsid w:val="3E5501A1"/>
+    <w:multiLevelType w:val="hybridMultilevel"/>
+    <w:tmpl w:val="F1D07A44"/>
+    <w:lvl w:ilvl="0" w:tplc="2C2E3288">
+      <w:start w:val="1"/>
+      <w:numFmt w:val="decimal"/>
+      <w:lvlText w:val="%1．"/>
+      <w:lvlJc w:val="left"/>
+      <w:pPr>
+        <w:ind w:left="720" w:hanging="360"/>
+      </w:pPr>
+      <w:rPr>
+        <w:rFonts w:hint="default"/>
+      </w:rPr>
+    </w:lvl>
+    <w:lvl w:ilvl="1" w:tplc="04090019" w:tentative="1">
+      <w:start w:val="1"/>
+      <w:numFmt w:val="lowerLetter"/>
+      <w:lvlText w:val="%2)"/>
+      <w:lvlJc w:val="left"/>
+      <w:pPr>
+        <w:ind w:left="1200" w:hanging="420"/>
+      </w:pPr>
+    </w:lvl>
+    <w:lvl w:ilvl="2" w:tplc="0409001B" w:tentative="1">
+      <w:start w:val="1"/>
+      <w:numFmt w:val="lowerRoman"/>
+      <w:lvlText w:val="%3."/>
+      <w:lvlJc w:val="right"/>
+      <w:pPr>
+        <w:ind w:left="1620" w:hanging="420"/>
+      </w:pPr>
+    </w:lvl>
+    <w:lvl w:ilvl="3" w:tplc="0409000F" w:tentative="1">
+      <w:start w:val="1"/>
+      <w:numFmt w:val="decimal"/>
+      <w:lvlText w:val="%4."/>
+      <w:lvlJc w:val="left"/>
+      <w:pPr>
+        <w:ind w:left="2040" w:hanging="420"/>
+      </w:pPr>
+    </w:lvl>
+    <w:lvl w:ilvl="4" w:tplc="04090019" w:tentative="1">
+      <w:start w:val="1"/>
+      <w:numFmt w:val="lowerLetter"/>
+      <w:lvlText w:val="%5)"/>
+      <w:lvlJc w:val="left"/>
+      <w:pPr>
+        <w:ind w:left="2460" w:hanging="420"/>
+      </w:pPr>
+    </w:lvl>
+    <w:lvl w:ilvl="5" w:tplc="0409001B" w:tentative="1">
+      <w:start w:val="1"/>
+      <w:numFmt w:val="lowerRoman"/>
+      <w:lvlText w:val="%6."/>
+      <w:lvlJc w:val="right"/>
+      <w:pPr>
+        <w:ind w:left="2880" w:hanging="420"/>
+      </w:pPr>
+    </w:lvl>
+    <w:lvl w:ilvl="6" w:tplc="0409000F" w:tentative="1">
+      <w:start w:val="1"/>
+      <w:numFmt w:val="decimal"/>
+      <w:lvlText w:val="%7."/>
+      <w:lvlJc w:val="left"/>
+      <w:pPr>
+        <w:ind w:left="3300" w:hanging="420"/>
+      </w:pPr>
+    </w:lvl>
+    <w:lvl w:ilvl="7" w:tplc="04090019" w:tentative="1">
+      <w:start w:val="1"/>
+      <w:numFmt w:val="lowerLetter"/>
+      <w:lvlText w:val="%8)"/>
+      <w:lvlJc w:val="left"/>
+      <w:pPr>
+        <w:ind w:left="3720" w:hanging="420"/>
+      </w:pPr>
+    </w:lvl>
+    <w:lvl w:ilvl="8" w:tplc="0409001B" w:tentative="1">
+      <w:start w:val="1"/>
+      <w:numFmt w:val="lowerRoman"/>
+      <w:lvlText w:val="%9."/>
+      <w:lvlJc w:val="right"/>
+      <w:pPr>
+        <w:ind w:left="4140" w:hanging="420"/>
+      </w:pPr>
+    </w:lvl>
+  </w:abstractNum>
+  <w:abstractNum w:abstractNumId="11" w15:restartNumberingAfterBreak="0">
     <w:nsid w:val="471A63BD"/>
     <w:multiLevelType w:val="hybridMultilevel"/>
     <w:tmpl w:val="EAB23EF0"/>
@@ -7432,7 +10537,7 @@
       </w:pPr>
     </w:lvl>
   </w:abstractNum>
-  <w:abstractNum w:abstractNumId="8" w15:restartNumberingAfterBreak="0">
+  <w:abstractNum w:abstractNumId="12" w15:restartNumberingAfterBreak="0">
     <w:nsid w:val="4D9B69BC"/>
     <w:multiLevelType w:val="multilevel"/>
     <w:tmpl w:val="5B4A7AA8"/>
@@ -7545,7 +10650,7 @@
       </w:pPr>
     </w:lvl>
   </w:abstractNum>
-  <w:abstractNum w:abstractNumId="9" w15:restartNumberingAfterBreak="0">
+  <w:abstractNum w:abstractNumId="13" w15:restartNumberingAfterBreak="0">
     <w:nsid w:val="54F04692"/>
     <w:multiLevelType w:val="hybridMultilevel"/>
     <w:tmpl w:val="20522C2A"/>
@@ -7631,7 +10736,7 @@
       </w:pPr>
     </w:lvl>
   </w:abstractNum>
-  <w:abstractNum w:abstractNumId="10" w15:restartNumberingAfterBreak="0">
+  <w:abstractNum w:abstractNumId="14" w15:restartNumberingAfterBreak="0">
     <w:nsid w:val="58382FF1"/>
     <w:multiLevelType w:val="multilevel"/>
     <w:tmpl w:val="E1144DDE"/>
@@ -7744,7 +10849,7 @@
       </w:pPr>
     </w:lvl>
   </w:abstractNum>
-  <w:abstractNum w:abstractNumId="11" w15:restartNumberingAfterBreak="0">
+  <w:abstractNum w:abstractNumId="15" w15:restartNumberingAfterBreak="0">
     <w:nsid w:val="59B94CC6"/>
     <w:multiLevelType w:val="hybridMultilevel"/>
     <w:tmpl w:val="FB00D20C"/>
@@ -7830,7 +10935,233 @@
       </w:pPr>
     </w:lvl>
   </w:abstractNum>
-  <w:abstractNum w:abstractNumId="12" w15:restartNumberingAfterBreak="0">
+  <w:abstractNum w:abstractNumId="16" w15:restartNumberingAfterBreak="0">
+    <w:nsid w:val="5CF55A16"/>
+    <w:multiLevelType w:val="multilevel"/>
+    <w:tmpl w:val="93140EDE"/>
+    <w:lvl w:ilvl="0">
+      <w:start w:val="1"/>
+      <w:numFmt w:val="decimal"/>
+      <w:lvlText w:val="%1."/>
+      <w:lvlJc w:val="left"/>
+      <w:pPr>
+        <w:tabs>
+          <w:tab w:val="num" w:pos="720"/>
+        </w:tabs>
+        <w:ind w:left="720" w:hanging="360"/>
+      </w:pPr>
+    </w:lvl>
+    <w:lvl w:ilvl="1">
+      <w:start w:val="3"/>
+      <w:numFmt w:val="decimal"/>
+      <w:lvlText w:val="%2"/>
+      <w:lvlJc w:val="left"/>
+      <w:pPr>
+        <w:ind w:left="1440" w:hanging="360"/>
+      </w:pPr>
+      <w:rPr>
+        <w:rFonts w:hint="default"/>
+      </w:rPr>
+    </w:lvl>
+    <w:lvl w:ilvl="2" w:tentative="1">
+      <w:start w:val="1"/>
+      <w:numFmt w:val="decimal"/>
+      <w:lvlText w:val="%3."/>
+      <w:lvlJc w:val="left"/>
+      <w:pPr>
+        <w:tabs>
+          <w:tab w:val="num" w:pos="2160"/>
+        </w:tabs>
+        <w:ind w:left="2160" w:hanging="360"/>
+      </w:pPr>
+    </w:lvl>
+    <w:lvl w:ilvl="3" w:tentative="1">
+      <w:start w:val="1"/>
+      <w:numFmt w:val="decimal"/>
+      <w:lvlText w:val="%4."/>
+      <w:lvlJc w:val="left"/>
+      <w:pPr>
+        <w:tabs>
+          <w:tab w:val="num" w:pos="2880"/>
+        </w:tabs>
+        <w:ind w:left="2880" w:hanging="360"/>
+      </w:pPr>
+    </w:lvl>
+    <w:lvl w:ilvl="4" w:tentative="1">
+      <w:start w:val="1"/>
+      <w:numFmt w:val="decimal"/>
+      <w:lvlText w:val="%5."/>
+      <w:lvlJc w:val="left"/>
+      <w:pPr>
+        <w:tabs>
+          <w:tab w:val="num" w:pos="3600"/>
+        </w:tabs>
+        <w:ind w:left="3600" w:hanging="360"/>
+      </w:pPr>
+    </w:lvl>
+    <w:lvl w:ilvl="5" w:tentative="1">
+      <w:start w:val="1"/>
+      <w:numFmt w:val="decimal"/>
+      <w:lvlText w:val="%6."/>
+      <w:lvlJc w:val="left"/>
+      <w:pPr>
+        <w:tabs>
+          <w:tab w:val="num" w:pos="4320"/>
+        </w:tabs>
+        <w:ind w:left="4320" w:hanging="360"/>
+      </w:pPr>
+    </w:lvl>
+    <w:lvl w:ilvl="6" w:tentative="1">
+      <w:start w:val="1"/>
+      <w:numFmt w:val="decimal"/>
+      <w:lvlText w:val="%7."/>
+      <w:lvlJc w:val="left"/>
+      <w:pPr>
+        <w:tabs>
+          <w:tab w:val="num" w:pos="5040"/>
+        </w:tabs>
+        <w:ind w:left="5040" w:hanging="360"/>
+      </w:pPr>
+    </w:lvl>
+    <w:lvl w:ilvl="7" w:tentative="1">
+      <w:start w:val="1"/>
+      <w:numFmt w:val="decimal"/>
+      <w:lvlText w:val="%8."/>
+      <w:lvlJc w:val="left"/>
+      <w:pPr>
+        <w:tabs>
+          <w:tab w:val="num" w:pos="5760"/>
+        </w:tabs>
+        <w:ind w:left="5760" w:hanging="360"/>
+      </w:pPr>
+    </w:lvl>
+    <w:lvl w:ilvl="8" w:tentative="1">
+      <w:start w:val="1"/>
+      <w:numFmt w:val="decimal"/>
+      <w:lvlText w:val="%9."/>
+      <w:lvlJc w:val="left"/>
+      <w:pPr>
+        <w:tabs>
+          <w:tab w:val="num" w:pos="6480"/>
+        </w:tabs>
+        <w:ind w:left="6480" w:hanging="360"/>
+      </w:pPr>
+    </w:lvl>
+  </w:abstractNum>
+  <w:abstractNum w:abstractNumId="17" w15:restartNumberingAfterBreak="0">
+    <w:nsid w:val="5ECF6E0E"/>
+    <w:multiLevelType w:val="multilevel"/>
+    <w:tmpl w:val="B8729AF4"/>
+    <w:lvl w:ilvl="0">
+      <w:start w:val="1"/>
+      <w:numFmt w:val="decimal"/>
+      <w:lvlText w:val="%1."/>
+      <w:lvlJc w:val="left"/>
+      <w:pPr>
+        <w:tabs>
+          <w:tab w:val="num" w:pos="720"/>
+        </w:tabs>
+        <w:ind w:left="720" w:hanging="360"/>
+      </w:pPr>
+    </w:lvl>
+    <w:lvl w:ilvl="1" w:tentative="1">
+      <w:start w:val="1"/>
+      <w:numFmt w:val="decimal"/>
+      <w:lvlText w:val="%2."/>
+      <w:lvlJc w:val="left"/>
+      <w:pPr>
+        <w:tabs>
+          <w:tab w:val="num" w:pos="1440"/>
+        </w:tabs>
+        <w:ind w:left="1440" w:hanging="360"/>
+      </w:pPr>
+    </w:lvl>
+    <w:lvl w:ilvl="2" w:tentative="1">
+      <w:start w:val="1"/>
+      <w:numFmt w:val="decimal"/>
+      <w:lvlText w:val="%3."/>
+      <w:lvlJc w:val="left"/>
+      <w:pPr>
+        <w:tabs>
+          <w:tab w:val="num" w:pos="2160"/>
+        </w:tabs>
+        <w:ind w:left="2160" w:hanging="360"/>
+      </w:pPr>
+    </w:lvl>
+    <w:lvl w:ilvl="3" w:tentative="1">
+      <w:start w:val="1"/>
+      <w:numFmt w:val="decimal"/>
+      <w:lvlText w:val="%4."/>
+      <w:lvlJc w:val="left"/>
+      <w:pPr>
+        <w:tabs>
+          <w:tab w:val="num" w:pos="2880"/>
+        </w:tabs>
+        <w:ind w:left="2880" w:hanging="360"/>
+      </w:pPr>
+    </w:lvl>
+    <w:lvl w:ilvl="4" w:tentative="1">
+      <w:start w:val="1"/>
+      <w:numFmt w:val="decimal"/>
+      <w:lvlText w:val="%5."/>
+      <w:lvlJc w:val="left"/>
+      <w:pPr>
+        <w:tabs>
+          <w:tab w:val="num" w:pos="3600"/>
+        </w:tabs>
+        <w:ind w:left="3600" w:hanging="360"/>
+      </w:pPr>
+    </w:lvl>
+    <w:lvl w:ilvl="5" w:tentative="1">
+      <w:start w:val="1"/>
+      <w:numFmt w:val="decimal"/>
+      <w:lvlText w:val="%6."/>
+      <w:lvlJc w:val="left"/>
+      <w:pPr>
+        <w:tabs>
+          <w:tab w:val="num" w:pos="4320"/>
+        </w:tabs>
+        <w:ind w:left="4320" w:hanging="360"/>
+      </w:pPr>
+    </w:lvl>
+    <w:lvl w:ilvl="6" w:tentative="1">
+      <w:start w:val="1"/>
+      <w:numFmt w:val="decimal"/>
+      <w:lvlText w:val="%7."/>
+      <w:lvlJc w:val="left"/>
+      <w:pPr>
+        <w:tabs>
+          <w:tab w:val="num" w:pos="5040"/>
+        </w:tabs>
+        <w:ind w:left="5040" w:hanging="360"/>
+      </w:pPr>
+    </w:lvl>
+    <w:lvl w:ilvl="7" w:tentative="1">
+      <w:start w:val="1"/>
+      <w:numFmt w:val="decimal"/>
+      <w:lvlText w:val="%8."/>
+      <w:lvlJc w:val="left"/>
+      <w:pPr>
+        <w:tabs>
+          <w:tab w:val="num" w:pos="5760"/>
+        </w:tabs>
+        <w:ind w:left="5760" w:hanging="360"/>
+      </w:pPr>
+    </w:lvl>
+    <w:lvl w:ilvl="8" w:tentative="1">
+      <w:start w:val="1"/>
+      <w:numFmt w:val="decimal"/>
+      <w:lvlText w:val="%9."/>
+      <w:lvlJc w:val="left"/>
+      <w:pPr>
+        <w:tabs>
+          <w:tab w:val="num" w:pos="6480"/>
+        </w:tabs>
+        <w:ind w:left="6480" w:hanging="360"/>
+      </w:pPr>
+    </w:lvl>
+  </w:abstractNum>
+  <w:abstractNum w:abstractNumId="18" w15:restartNumberingAfterBreak="0">
     <w:nsid w:val="5EF818FC"/>
     <w:multiLevelType w:val="hybridMultilevel"/>
     <w:tmpl w:val="81181DAE"/>
@@ -7919,7 +11250,7 @@
       </w:pPr>
     </w:lvl>
   </w:abstractNum>
-  <w:abstractNum w:abstractNumId="13" w15:restartNumberingAfterBreak="0">
+  <w:abstractNum w:abstractNumId="19" w15:restartNumberingAfterBreak="0">
     <w:nsid w:val="60833D79"/>
     <w:multiLevelType w:val="hybridMultilevel"/>
     <w:tmpl w:val="C6F8BFAC"/>
@@ -8008,7 +11339,7 @@
       </w:pPr>
     </w:lvl>
   </w:abstractNum>
-  <w:abstractNum w:abstractNumId="14" w15:restartNumberingAfterBreak="0">
+  <w:abstractNum w:abstractNumId="20" w15:restartNumberingAfterBreak="0">
     <w:nsid w:val="709263B3"/>
     <w:multiLevelType w:val="hybridMultilevel"/>
     <w:tmpl w:val="842ABAC2"/>
@@ -8097,7 +11428,7 @@
       </w:pPr>
     </w:lvl>
   </w:abstractNum>
-  <w:abstractNum w:abstractNumId="15" w15:restartNumberingAfterBreak="0">
+  <w:abstractNum w:abstractNumId="21" w15:restartNumberingAfterBreak="0">
     <w:nsid w:val="779D05E0"/>
     <w:multiLevelType w:val="multilevel"/>
     <w:tmpl w:val="2CBEDCCE"/>
@@ -8210,7 +11541,7 @@
       </w:pPr>
     </w:lvl>
   </w:abstractNum>
-  <w:abstractNum w:abstractNumId="16" w15:restartNumberingAfterBreak="0">
+  <w:abstractNum w:abstractNumId="22" w15:restartNumberingAfterBreak="0">
     <w:nsid w:val="7A601A30"/>
     <w:multiLevelType w:val="hybridMultilevel"/>
     <w:tmpl w:val="DE18DABA"/>
@@ -8299,7 +11630,7 @@
       </w:pPr>
     </w:lvl>
   </w:abstractNum>
-  <w:abstractNum w:abstractNumId="17" w15:restartNumberingAfterBreak="0">
+  <w:abstractNum w:abstractNumId="23" w15:restartNumberingAfterBreak="0">
     <w:nsid w:val="7CF93E93"/>
     <w:multiLevelType w:val="hybridMultilevel"/>
     <w:tmpl w:val="7C1E061E"/>
@@ -8389,58 +11720,76 @@
     </w:lvl>
   </w:abstractNum>
   <w:num w:numId="1">
-    <w:abstractNumId w:val="5"/>
+    <w:abstractNumId w:val="8"/>
   </w:num>
   <w:num w:numId="2">
-    <w:abstractNumId w:val="15"/>
+    <w:abstractNumId w:val="21"/>
   </w:num>
   <w:num w:numId="3">
     <w:abstractNumId w:val="1"/>
   </w:num>
   <w:num w:numId="4">
-    <w:abstractNumId w:val="9"/>
+    <w:abstractNumId w:val="13"/>
   </w:num>
   <w:num w:numId="5">
+    <w:abstractNumId w:val="15"/>
+  </w:num>
+  <w:num w:numId="6">
+    <w:abstractNumId w:val="22"/>
+  </w:num>
+  <w:num w:numId="7">
+    <w:abstractNumId w:val="18"/>
+  </w:num>
+  <w:num w:numId="8">
     <w:abstractNumId w:val="11"/>
   </w:num>
-  <w:num w:numId="6">
-    <w:abstractNumId w:val="16"/>
+  <w:num w:numId="9">
+    <w:abstractNumId w:val="23"/>
   </w:num>
-  <w:num w:numId="7">
+  <w:num w:numId="10">
+    <w:abstractNumId w:val="20"/>
+  </w:num>
+  <w:num w:numId="11">
     <w:abstractNumId w:val="12"/>
   </w:num>
-  <w:num w:numId="8">
-    <w:abstractNumId w:val="7"/>
-  </w:num>
-  <w:num w:numId="9">
-    <w:abstractNumId w:val="17"/>
-  </w:num>
-  <w:num w:numId="10">
-    <w:abstractNumId w:val="14"/>
-  </w:num>
-  <w:num w:numId="11">
-    <w:abstractNumId w:val="8"/>
-  </w:num>
   <w:num w:numId="12">
-    <w:abstractNumId w:val="3"/>
+    <w:abstractNumId w:val="4"/>
   </w:num>
   <w:num w:numId="13">
-    <w:abstractNumId w:val="4"/>
+    <w:abstractNumId w:val="5"/>
   </w:num>
   <w:num w:numId="14">
     <w:abstractNumId w:val="0"/>
   </w:num>
   <w:num w:numId="15">
-    <w:abstractNumId w:val="13"/>
+    <w:abstractNumId w:val="19"/>
   </w:num>
   <w:num w:numId="16">
-    <w:abstractNumId w:val="6"/>
+    <w:abstractNumId w:val="9"/>
   </w:num>
   <w:num w:numId="17">
+    <w:abstractNumId w:val="3"/>
+  </w:num>
+  <w:num w:numId="18">
+    <w:abstractNumId w:val="14"/>
+  </w:num>
+  <w:num w:numId="19">
+    <w:abstractNumId w:val="7"/>
+  </w:num>
+  <w:num w:numId="20">
     <w:abstractNumId w:val="2"/>
   </w:num>
-  <w:num w:numId="18">
+  <w:num w:numId="21">
     <w:abstractNumId w:val="10"/>
+  </w:num>
+  <w:num w:numId="22">
+    <w:abstractNumId w:val="17"/>
+  </w:num>
+  <w:num w:numId="23">
+    <w:abstractNumId w:val="16"/>
+  </w:num>
+  <w:num w:numId="24">
+    <w:abstractNumId w:val="6"/>
   </w:num>
 </w:numbering>
 </file>

</xml_diff>